<commit_message>
crear una clase UserRepository en un nuevo archivo llamado repositories.py. Esta clase encapsulará todas las funciones de la base de datos que creamos en la Fase 3.
</commit_message>
<xml_diff>
--- a/DICCIONARIO BACKEND JR.docx
+++ b/DICCIONARIO BACKEND JR.docx
@@ -6,15 +6,15 @@
       <w:pPr>
         <w:jc w:val="center"/>
         <w:rPr>
-          <w:rFonts w:cs="Arial"/>
-          <w:b/>
-          <w:bCs/>
-          <w:szCs w:val="24"/>
-        </w:rPr>
-      </w:pPr>
-      <w:r>
-        <w:rPr>
-          <w:rFonts w:cs="Arial"/>
+          <w:rFonts w:ascii="Times New Roman" w:hAnsi="Times New Roman" w:cs="Times New Roman"/>
+          <w:b/>
+          <w:bCs/>
+          <w:szCs w:val="24"/>
+        </w:rPr>
+      </w:pPr>
+      <w:r>
+        <w:rPr>
+          <w:rFonts w:ascii="Times New Roman" w:hAnsi="Times New Roman" w:cs="Times New Roman"/>
           <w:b/>
           <w:bCs/>
           <w:szCs w:val="24"/>
@@ -26,71 +26,127 @@
       <w:pPr>
         <w:jc w:val="center"/>
         <w:rPr>
-          <w:rFonts w:cs="Arial"/>
-          <w:b/>
-          <w:bCs/>
-          <w:szCs w:val="24"/>
-        </w:rPr>
-      </w:pPr>
-    </w:p>
-    <w:p>
-      <w:r>
+          <w:rFonts w:ascii="Times New Roman" w:hAnsi="Times New Roman" w:cs="Times New Roman"/>
+          <w:b/>
+          <w:bCs/>
+          <w:szCs w:val="24"/>
+        </w:rPr>
+      </w:pPr>
+    </w:p>
+    <w:p>
+      <w:pPr>
+        <w:rPr>
+          <w:rFonts w:ascii="Times New Roman" w:hAnsi="Times New Roman" w:cs="Times New Roman"/>
+          <w:szCs w:val="24"/>
+        </w:rPr>
+      </w:pPr>
+      <w:r>
+        <w:rPr>
+          <w:rFonts w:ascii="Times New Roman" w:hAnsi="Times New Roman" w:cs="Times New Roman"/>
+          <w:szCs w:val="24"/>
+        </w:rPr>
         <w:t xml:space="preserve">En Python, una </w:t>
       </w:r>
       <w:r>
         <w:rPr>
-          <w:b/>
-          <w:bCs/>
+          <w:rFonts w:ascii="Times New Roman" w:hAnsi="Times New Roman" w:cs="Times New Roman"/>
+          <w:b/>
+          <w:bCs/>
+          <w:szCs w:val="24"/>
         </w:rPr>
         <w:t>Clase</w:t>
       </w:r>
       <w:r>
+        <w:rPr>
+          <w:rFonts w:ascii="Times New Roman" w:hAnsi="Times New Roman" w:cs="Times New Roman"/>
+          <w:szCs w:val="24"/>
+        </w:rPr>
         <w:t xml:space="preserve"> es como un plano o plantilla para crear objetos. </w:t>
       </w:r>
     </w:p>
     <w:p>
-      <w:r>
+      <w:pPr>
+        <w:rPr>
+          <w:rFonts w:ascii="Times New Roman" w:hAnsi="Times New Roman" w:cs="Times New Roman"/>
+          <w:szCs w:val="24"/>
+        </w:rPr>
+      </w:pPr>
+      <w:r>
+        <w:rPr>
+          <w:rFonts w:ascii="Times New Roman" w:hAnsi="Times New Roman" w:cs="Times New Roman"/>
+          <w:szCs w:val="24"/>
+        </w:rPr>
         <w:t xml:space="preserve">Define </w:t>
       </w:r>
       <w:r>
         <w:rPr>
-          <w:b/>
-          <w:bCs/>
+          <w:rFonts w:ascii="Times New Roman" w:hAnsi="Times New Roman" w:cs="Times New Roman"/>
+          <w:b/>
+          <w:bCs/>
+          <w:szCs w:val="24"/>
         </w:rPr>
         <w:t>atributos (variables)</w:t>
       </w:r>
       <w:r>
+        <w:rPr>
+          <w:rFonts w:ascii="Times New Roman" w:hAnsi="Times New Roman" w:cs="Times New Roman"/>
+          <w:szCs w:val="24"/>
+        </w:rPr>
         <w:t xml:space="preserve"> y </w:t>
       </w:r>
       <w:r>
         <w:rPr>
-          <w:b/>
-          <w:bCs/>
+          <w:rFonts w:ascii="Times New Roman" w:hAnsi="Times New Roman" w:cs="Times New Roman"/>
+          <w:b/>
+          <w:bCs/>
+          <w:szCs w:val="24"/>
         </w:rPr>
         <w:t>métodos (funciones)</w:t>
       </w:r>
       <w:r>
+        <w:rPr>
+          <w:rFonts w:ascii="Times New Roman" w:hAnsi="Times New Roman" w:cs="Times New Roman"/>
+          <w:szCs w:val="24"/>
+        </w:rPr>
         <w:t xml:space="preserve"> que los objetos de esa clase tendrán. </w:t>
       </w:r>
     </w:p>
     <w:p>
-      <w:r>
+      <w:pPr>
+        <w:rPr>
+          <w:rFonts w:ascii="Times New Roman" w:hAnsi="Times New Roman" w:cs="Times New Roman"/>
+          <w:szCs w:val="24"/>
+        </w:rPr>
+      </w:pPr>
+      <w:r>
+        <w:rPr>
+          <w:rFonts w:ascii="Times New Roman" w:hAnsi="Times New Roman" w:cs="Times New Roman"/>
+          <w:szCs w:val="24"/>
+        </w:rPr>
         <w:t xml:space="preserve">Un </w:t>
       </w:r>
       <w:r>
         <w:rPr>
-          <w:b/>
-          <w:bCs/>
+          <w:rFonts w:ascii="Times New Roman" w:hAnsi="Times New Roman" w:cs="Times New Roman"/>
+          <w:b/>
+          <w:bCs/>
+          <w:szCs w:val="24"/>
         </w:rPr>
         <w:t>Módulo</w:t>
       </w:r>
       <w:r>
+        <w:rPr>
+          <w:rFonts w:ascii="Times New Roman" w:hAnsi="Times New Roman" w:cs="Times New Roman"/>
+          <w:szCs w:val="24"/>
+        </w:rPr>
         <w:t xml:space="preserve"> es simplemente un archivo de Python (</w:t>
       </w:r>
       <w:r>
         <w:rPr>
           <w:rStyle w:val="CdigoHTML"/>
-          <w:rFonts w:eastAsiaTheme="majorEastAsia"/>
+          <w:rFonts w:ascii="Times New Roman" w:eastAsiaTheme="majorEastAsia" w:hAnsi="Times New Roman" w:cs="Times New Roman"/>
+          <w:sz w:val="24"/>
+          <w:szCs w:val="24"/>
         </w:rPr>
         <w:t>.</w:t>
       </w:r>
@@ -98,177 +154,675 @@
       <w:r>
         <w:rPr>
           <w:rStyle w:val="CdigoHTML"/>
-          <w:rFonts w:eastAsiaTheme="majorEastAsia"/>
+          <w:rFonts w:ascii="Times New Roman" w:eastAsiaTheme="majorEastAsia" w:hAnsi="Times New Roman" w:cs="Times New Roman"/>
+          <w:sz w:val="24"/>
+          <w:szCs w:val="24"/>
         </w:rPr>
         <w:t>py</w:t>
       </w:r>
       <w:proofErr w:type="spellEnd"/>
       <w:r>
+        <w:rPr>
+          <w:rFonts w:ascii="Times New Roman" w:hAnsi="Times New Roman" w:cs="Times New Roman"/>
+          <w:szCs w:val="24"/>
+        </w:rPr>
         <w:t>) que contiene código, clases, funciones y variables que puedes importar y reutilizar en otros archivos. Esto ayuda a organizar el código y evitar archivos gigantes.</w:t>
       </w:r>
     </w:p>
     <w:p>
-      <w:r>
+      <w:pPr>
+        <w:rPr>
+          <w:rFonts w:ascii="Times New Roman" w:hAnsi="Times New Roman" w:cs="Times New Roman"/>
+          <w:szCs w:val="24"/>
+        </w:rPr>
+      </w:pPr>
+      <w:r>
+        <w:rPr>
+          <w:rFonts w:ascii="Times New Roman" w:hAnsi="Times New Roman" w:cs="Times New Roman"/>
+          <w:szCs w:val="24"/>
+        </w:rPr>
         <w:t xml:space="preserve">Una </w:t>
       </w:r>
       <w:r>
         <w:rPr>
-          <w:b/>
-          <w:bCs/>
+          <w:rFonts w:ascii="Times New Roman" w:hAnsi="Times New Roman" w:cs="Times New Roman"/>
+          <w:b/>
+          <w:bCs/>
+          <w:szCs w:val="24"/>
         </w:rPr>
         <w:t>instancia</w:t>
       </w:r>
       <w:r>
+        <w:rPr>
+          <w:rFonts w:ascii="Times New Roman" w:hAnsi="Times New Roman" w:cs="Times New Roman"/>
+          <w:szCs w:val="24"/>
+        </w:rPr>
         <w:t xml:space="preserve"> es un objeto concreto creado a partir de una clase</w:t>
       </w:r>
       <w:r>
-        <w:t xml:space="preserve"> </w:t>
-      </w:r>
-      <w:r>
-        <w:t>o plantilla para crear objetos</w:t>
-      </w:r>
-      <w:r>
+        <w:rPr>
+          <w:rFonts w:ascii="Times New Roman" w:hAnsi="Times New Roman" w:cs="Times New Roman"/>
+          <w:szCs w:val="24"/>
+        </w:rPr>
+        <w:t xml:space="preserve"> o plantilla para crear objetos</w:t>
+      </w:r>
+      <w:r>
+        <w:rPr>
+          <w:rFonts w:ascii="Times New Roman" w:hAnsi="Times New Roman" w:cs="Times New Roman"/>
+          <w:szCs w:val="24"/>
+        </w:rPr>
         <w:t>.</w:t>
       </w:r>
     </w:p>
     <w:p>
-      <w:r>
+      <w:pPr>
+        <w:rPr>
+          <w:rFonts w:ascii="Times New Roman" w:hAnsi="Times New Roman" w:cs="Times New Roman"/>
+          <w:szCs w:val="24"/>
+        </w:rPr>
+      </w:pPr>
+      <w:r>
+        <w:rPr>
+          <w:rFonts w:ascii="Times New Roman" w:hAnsi="Times New Roman" w:cs="Times New Roman"/>
+          <w:szCs w:val="24"/>
+        </w:rPr>
         <w:t xml:space="preserve">La </w:t>
       </w:r>
       <w:r>
         <w:rPr>
-          <w:b/>
-          <w:bCs/>
+          <w:rFonts w:ascii="Times New Roman" w:hAnsi="Times New Roman" w:cs="Times New Roman"/>
+          <w:b/>
+          <w:bCs/>
+          <w:szCs w:val="24"/>
         </w:rPr>
         <w:t>base de datos</w:t>
       </w:r>
       <w:r>
+        <w:rPr>
+          <w:rFonts w:ascii="Times New Roman" w:hAnsi="Times New Roman" w:cs="Times New Roman"/>
+          <w:szCs w:val="24"/>
+        </w:rPr>
         <w:t xml:space="preserve"> es un sistema organizado para almacenar, gestionar y recuperar información de manera eficiente.</w:t>
       </w:r>
     </w:p>
     <w:p>
-      <w:r>
+      <w:pPr>
+        <w:rPr>
+          <w:rFonts w:ascii="Times New Roman" w:hAnsi="Times New Roman" w:cs="Times New Roman"/>
+          <w:szCs w:val="24"/>
+        </w:rPr>
+      </w:pPr>
+      <w:r>
+        <w:rPr>
+          <w:rFonts w:ascii="Times New Roman" w:hAnsi="Times New Roman" w:cs="Times New Roman"/>
+          <w:szCs w:val="24"/>
+        </w:rPr>
         <w:t xml:space="preserve">un </w:t>
       </w:r>
       <w:r>
         <w:rPr>
-          <w:b/>
-          <w:bCs/>
+          <w:rFonts w:ascii="Times New Roman" w:hAnsi="Times New Roman" w:cs="Times New Roman"/>
+          <w:b/>
+          <w:bCs/>
+          <w:szCs w:val="24"/>
         </w:rPr>
         <w:t>modelo</w:t>
       </w:r>
       <w:r>
-        <w:t xml:space="preserve"> es la representación de una entidad del mundo real en tu código. Esta representación define tanto los datos (atributos</w:t>
-      </w:r>
-      <w:r>
-        <w:t xml:space="preserve"> o variables</w:t>
-      </w:r>
-      <w:r>
-        <w:t>) como el comportamiento (métodos</w:t>
-      </w:r>
-      <w:r>
-        <w:t xml:space="preserve"> o funciones</w:t>
-      </w:r>
-      <w:r>
-        <w:t>) de esa entidad.</w:t>
-      </w:r>
-    </w:p>
-    <w:p>
-      <w:r>
+        <w:rPr>
+          <w:rFonts w:ascii="Times New Roman" w:hAnsi="Times New Roman" w:cs="Times New Roman"/>
+          <w:szCs w:val="24"/>
+        </w:rPr>
+        <w:t xml:space="preserve"> es la representación de una entidad del mundo real en tu código. Esta representación define tanto los datos (atributos o variables) como el comportamiento (métodos o funciones) de esa entidad.</w:t>
+      </w:r>
+    </w:p>
+    <w:p>
+      <w:pPr>
+        <w:rPr>
+          <w:rFonts w:ascii="Times New Roman" w:hAnsi="Times New Roman" w:cs="Times New Roman"/>
+          <w:szCs w:val="24"/>
+        </w:rPr>
+      </w:pPr>
+      <w:r>
+        <w:rPr>
+          <w:rFonts w:ascii="Times New Roman" w:hAnsi="Times New Roman" w:cs="Times New Roman"/>
+          <w:szCs w:val="24"/>
+        </w:rPr>
         <w:t xml:space="preserve">Una </w:t>
       </w:r>
       <w:r>
         <w:rPr>
-          <w:b/>
-          <w:bCs/>
+          <w:rFonts w:ascii="Times New Roman" w:hAnsi="Times New Roman" w:cs="Times New Roman"/>
+          <w:b/>
+          <w:bCs/>
+          <w:szCs w:val="24"/>
         </w:rPr>
         <w:t>entidad</w:t>
       </w:r>
       <w:r>
-        <w:t xml:space="preserve"> es un objeto o concepto del mundo real que es importante para el sistema que estás construyendo y del que necesitas almacenar información.</w:t>
-      </w:r>
-      <w:r>
-        <w:t xml:space="preserve"> </w:t>
-      </w:r>
-      <w:r>
-        <w:t xml:space="preserve">Para un sistema de e-commerce, serían </w:t>
-      </w:r>
-      <w:r>
-        <w:rPr>
+        <w:rPr>
+          <w:rFonts w:ascii="Times New Roman" w:hAnsi="Times New Roman" w:cs="Times New Roman"/>
+          <w:szCs w:val="24"/>
+        </w:rPr>
+        <w:t xml:space="preserve"> es un objeto o concepto del mundo real que es importante para el sistema que estás construyendo y del que necesitas almacenar información. Para un sistema de e-commerce, serían </w:t>
+      </w:r>
+      <w:r>
+        <w:rPr>
+          <w:rFonts w:ascii="Times New Roman" w:hAnsi="Times New Roman" w:cs="Times New Roman"/>
           <w:i/>
           <w:iCs/>
+          <w:szCs w:val="24"/>
         </w:rPr>
         <w:t>Cliente, Producto, Pedido y Carrito de compras</w:t>
       </w:r>
       <w:r>
+        <w:rPr>
+          <w:rFonts w:ascii="Times New Roman" w:hAnsi="Times New Roman" w:cs="Times New Roman"/>
+          <w:szCs w:val="24"/>
+        </w:rPr>
         <w:t>.</w:t>
       </w:r>
     </w:p>
     <w:p>
-      <w:r>
+      <w:pPr>
+        <w:rPr>
+          <w:rFonts w:ascii="Times New Roman" w:hAnsi="Times New Roman" w:cs="Times New Roman"/>
+          <w:szCs w:val="24"/>
+        </w:rPr>
+      </w:pPr>
+      <w:r>
+        <w:rPr>
+          <w:rFonts w:ascii="Times New Roman" w:hAnsi="Times New Roman" w:cs="Times New Roman"/>
+          <w:szCs w:val="24"/>
+        </w:rPr>
         <w:t xml:space="preserve">Una </w:t>
       </w:r>
       <w:r>
         <w:rPr>
-          <w:b/>
-          <w:bCs/>
+          <w:rFonts w:ascii="Times New Roman" w:hAnsi="Times New Roman" w:cs="Times New Roman"/>
+          <w:b/>
+          <w:bCs/>
+          <w:szCs w:val="24"/>
         </w:rPr>
         <w:t>API</w:t>
       </w:r>
       <w:r>
-        <w:t xml:space="preserve"> (Application Programming Interface</w:t>
-      </w:r>
-      <w:r>
-        <w:t xml:space="preserve"> o </w:t>
-      </w:r>
-      <w:r>
-        <w:t xml:space="preserve">Interfaz de </w:t>
-      </w:r>
-      <w:r>
-        <w:t>P</w:t>
-      </w:r>
-      <w:r>
-        <w:t xml:space="preserve">rogramación de </w:t>
-      </w:r>
-      <w:r>
-        <w:t>A</w:t>
-      </w:r>
-      <w:r>
-        <w:t>plicaciones</w:t>
-      </w:r>
-      <w:r>
+        <w:rPr>
+          <w:rFonts w:ascii="Times New Roman" w:hAnsi="Times New Roman" w:cs="Times New Roman"/>
+          <w:szCs w:val="24"/>
+        </w:rPr>
+        <w:t xml:space="preserve"> (Application Programming </w:t>
+      </w:r>
+      <w:proofErr w:type="gramStart"/>
+      <w:r>
+        <w:rPr>
+          <w:rFonts w:ascii="Times New Roman" w:hAnsi="Times New Roman" w:cs="Times New Roman"/>
+          <w:szCs w:val="24"/>
+        </w:rPr>
+        <w:t>Interface</w:t>
+      </w:r>
+      <w:proofErr w:type="gramEnd"/>
+      <w:r>
+        <w:rPr>
+          <w:rFonts w:ascii="Times New Roman" w:hAnsi="Times New Roman" w:cs="Times New Roman"/>
+          <w:szCs w:val="24"/>
+        </w:rPr>
+        <w:t xml:space="preserve"> o Interfaz de Programación de Aplicaciones</w:t>
+      </w:r>
+      <w:r>
+        <w:rPr>
+          <w:rFonts w:ascii="Times New Roman" w:hAnsi="Times New Roman" w:cs="Times New Roman"/>
+          <w:szCs w:val="24"/>
+        </w:rPr>
         <w:t>) es un conjunto de reglas y protocolos que permite que dos aplicaciones de software se comuniquen entre sí.</w:t>
       </w:r>
     </w:p>
-    <w:p/>
-    <w:p>
-      <w:pPr>
-        <w:rPr>
-          <w:rFonts w:ascii="Times New Roman" w:hAnsi="Times New Roman" w:cs="Times New Roman"/>
-          <w:sz w:val="28"/>
-          <w:szCs w:val="28"/>
-        </w:rPr>
-      </w:pPr>
-    </w:p>
-    <w:p>
-      <w:pPr>
-        <w:rPr>
-          <w:rFonts w:ascii="Times New Roman" w:hAnsi="Times New Roman" w:cs="Times New Roman"/>
-          <w:b/>
-          <w:bCs/>
-          <w:sz w:val="28"/>
-          <w:szCs w:val="28"/>
-        </w:rPr>
-      </w:pPr>
-    </w:p>
-    <w:p>
-      <w:pPr>
-        <w:rPr>
-          <w:rFonts w:ascii="Times New Roman" w:hAnsi="Times New Roman" w:cs="Times New Roman"/>
-          <w:b/>
-          <w:bCs/>
-          <w:sz w:val="28"/>
-          <w:szCs w:val="28"/>
+    <w:p>
+      <w:pPr>
+        <w:rPr>
+          <w:rFonts w:ascii="Times New Roman" w:hAnsi="Times New Roman" w:cs="Times New Roman"/>
+          <w:szCs w:val="24"/>
+        </w:rPr>
+      </w:pPr>
+    </w:p>
+    <w:p>
+      <w:pPr>
+        <w:rPr>
+          <w:rFonts w:ascii="Times New Roman" w:hAnsi="Times New Roman" w:cs="Times New Roman"/>
+          <w:szCs w:val="24"/>
+        </w:rPr>
+      </w:pPr>
+    </w:p>
+    <w:p>
+      <w:pPr>
+        <w:rPr>
+          <w:rFonts w:ascii="Times New Roman" w:hAnsi="Times New Roman" w:cs="Times New Roman"/>
+          <w:szCs w:val="24"/>
+        </w:rPr>
+      </w:pPr>
+    </w:p>
+    <w:p>
+      <w:pPr>
+        <w:rPr>
+          <w:rFonts w:ascii="Times New Roman" w:hAnsi="Times New Roman" w:cs="Times New Roman"/>
+          <w:szCs w:val="24"/>
+        </w:rPr>
+      </w:pPr>
+    </w:p>
+    <w:p>
+      <w:pPr>
+        <w:rPr>
+          <w:rFonts w:ascii="Times New Roman" w:hAnsi="Times New Roman" w:cs="Times New Roman"/>
+          <w:szCs w:val="24"/>
+        </w:rPr>
+      </w:pPr>
+    </w:p>
+    <w:p>
+      <w:pPr>
+        <w:rPr>
+          <w:rFonts w:ascii="Times New Roman" w:hAnsi="Times New Roman" w:cs="Times New Roman"/>
+          <w:szCs w:val="24"/>
+        </w:rPr>
+      </w:pPr>
+    </w:p>
+    <w:p>
+      <w:pPr>
+        <w:rPr>
+          <w:rFonts w:ascii="Times New Roman" w:hAnsi="Times New Roman" w:cs="Times New Roman"/>
+          <w:szCs w:val="24"/>
+        </w:rPr>
+      </w:pPr>
+    </w:p>
+    <w:p>
+      <w:pPr>
+        <w:rPr>
+          <w:rFonts w:ascii="Times New Roman" w:hAnsi="Times New Roman" w:cs="Times New Roman"/>
+          <w:szCs w:val="24"/>
+        </w:rPr>
+      </w:pPr>
+    </w:p>
+    <w:p>
+      <w:pPr>
+        <w:rPr>
+          <w:rFonts w:ascii="Times New Roman" w:hAnsi="Times New Roman" w:cs="Times New Roman"/>
+          <w:szCs w:val="24"/>
+        </w:rPr>
+      </w:pPr>
+    </w:p>
+    <w:p>
+      <w:pPr>
+        <w:rPr>
+          <w:rFonts w:ascii="Times New Roman" w:hAnsi="Times New Roman" w:cs="Times New Roman"/>
+          <w:szCs w:val="24"/>
+        </w:rPr>
+      </w:pPr>
+    </w:p>
+    <w:p>
+      <w:pPr>
+        <w:rPr>
+          <w:rFonts w:ascii="Times New Roman" w:hAnsi="Times New Roman" w:cs="Times New Roman"/>
+          <w:szCs w:val="24"/>
+        </w:rPr>
+      </w:pPr>
+    </w:p>
+    <w:p>
+      <w:pPr>
+        <w:jc w:val="center"/>
+        <w:rPr>
+          <w:rFonts w:ascii="Times New Roman" w:hAnsi="Times New Roman" w:cs="Times New Roman"/>
+          <w:b/>
+          <w:bCs/>
+          <w:szCs w:val="24"/>
+        </w:rPr>
+      </w:pPr>
+    </w:p>
+    <w:p>
+      <w:pPr>
+        <w:jc w:val="center"/>
+        <w:rPr>
+          <w:rFonts w:ascii="Times New Roman" w:hAnsi="Times New Roman" w:cs="Times New Roman"/>
+          <w:b/>
+          <w:bCs/>
+          <w:szCs w:val="24"/>
+        </w:rPr>
+      </w:pPr>
+      <w:r>
+        <w:rPr>
+          <w:rFonts w:ascii="Times New Roman" w:hAnsi="Times New Roman" w:cs="Times New Roman"/>
+          <w:b/>
+          <w:bCs/>
+          <w:szCs w:val="24"/>
+        </w:rPr>
+        <w:lastRenderedPageBreak/>
+        <w:t>Introduciendo el Patrón Repositorio</w:t>
+      </w:r>
+    </w:p>
+    <w:p>
+      <w:pPr>
+        <w:rPr>
+          <w:rFonts w:ascii="Times New Roman" w:hAnsi="Times New Roman" w:cs="Times New Roman"/>
+          <w:szCs w:val="24"/>
+        </w:rPr>
+      </w:pPr>
+      <w:r>
+        <w:rPr>
+          <w:rFonts w:ascii="Times New Roman" w:hAnsi="Times New Roman" w:cs="Times New Roman"/>
+          <w:szCs w:val="24"/>
+        </w:rPr>
+        <w:t xml:space="preserve">El </w:t>
+      </w:r>
+      <w:r>
+        <w:rPr>
+          <w:rFonts w:ascii="Times New Roman" w:hAnsi="Times New Roman" w:cs="Times New Roman"/>
+          <w:b/>
+          <w:bCs/>
+          <w:szCs w:val="24"/>
+        </w:rPr>
+        <w:t>Patrón Repositorio</w:t>
+      </w:r>
+      <w:r>
+        <w:rPr>
+          <w:rFonts w:ascii="Times New Roman" w:hAnsi="Times New Roman" w:cs="Times New Roman"/>
+          <w:szCs w:val="24"/>
+        </w:rPr>
+        <w:t xml:space="preserve"> es una técnica de diseño que nos permite separar la lógica de la base de datos (la capa de persistencia) de la lógica de nuestra aplicación (la capa de negocio). En lugar de que nuestros </w:t>
+      </w:r>
+      <w:proofErr w:type="spellStart"/>
+      <w:r>
+        <w:rPr>
+          <w:rFonts w:ascii="Times New Roman" w:hAnsi="Times New Roman" w:cs="Times New Roman"/>
+          <w:szCs w:val="24"/>
+        </w:rPr>
+        <w:t>endpoints</w:t>
+      </w:r>
+      <w:proofErr w:type="spellEnd"/>
+      <w:r>
+        <w:rPr>
+          <w:rFonts w:ascii="Times New Roman" w:hAnsi="Times New Roman" w:cs="Times New Roman"/>
+          <w:szCs w:val="24"/>
+        </w:rPr>
+        <w:t xml:space="preserve"> de </w:t>
+      </w:r>
+      <w:proofErr w:type="spellStart"/>
+      <w:r>
+        <w:rPr>
+          <w:rFonts w:ascii="Times New Roman" w:hAnsi="Times New Roman" w:cs="Times New Roman"/>
+          <w:szCs w:val="24"/>
+        </w:rPr>
+        <w:t>FastAPI</w:t>
+      </w:r>
+      <w:proofErr w:type="spellEnd"/>
+      <w:r>
+        <w:rPr>
+          <w:rFonts w:ascii="Times New Roman" w:hAnsi="Times New Roman" w:cs="Times New Roman"/>
+          <w:szCs w:val="24"/>
+        </w:rPr>
+        <w:t xml:space="preserve"> interactúen directamente con las funciones de </w:t>
+      </w:r>
+      <w:r>
+        <w:rPr>
+          <w:rFonts w:ascii="Times New Roman" w:hAnsi="Times New Roman" w:cs="Times New Roman"/>
+          <w:i/>
+          <w:iCs/>
+          <w:szCs w:val="24"/>
+        </w:rPr>
+        <w:t>sqlite3</w:t>
+      </w:r>
+      <w:r>
+        <w:rPr>
+          <w:rFonts w:ascii="Times New Roman" w:hAnsi="Times New Roman" w:cs="Times New Roman"/>
+          <w:szCs w:val="24"/>
+        </w:rPr>
+        <w:t>, crearán una interfaz abstracta que manejará todas las operaciones de la base de datos.</w:t>
+      </w:r>
+    </w:p>
+    <w:p>
+      <w:pPr>
+        <w:rPr>
+          <w:rFonts w:ascii="Times New Roman" w:hAnsi="Times New Roman" w:cs="Times New Roman"/>
+          <w:szCs w:val="24"/>
+        </w:rPr>
+      </w:pPr>
+      <w:r>
+        <w:rPr>
+          <w:rFonts w:ascii="Times New Roman" w:hAnsi="Times New Roman" w:cs="Times New Roman"/>
+          <w:b/>
+          <w:bCs/>
+          <w:szCs w:val="24"/>
+        </w:rPr>
+        <w:t>¿Por qué usarlo?</w:t>
+      </w:r>
+    </w:p>
+    <w:p>
+      <w:pPr>
+        <w:numPr>
+          <w:ilvl w:val="0"/>
+          <w:numId w:val="1"/>
+        </w:numPr>
+        <w:rPr>
+          <w:rFonts w:ascii="Times New Roman" w:hAnsi="Times New Roman" w:cs="Times New Roman"/>
+          <w:szCs w:val="24"/>
+        </w:rPr>
+      </w:pPr>
+      <w:r>
+        <w:rPr>
+          <w:rFonts w:ascii="Times New Roman" w:hAnsi="Times New Roman" w:cs="Times New Roman"/>
+          <w:b/>
+          <w:bCs/>
+          <w:szCs w:val="24"/>
+        </w:rPr>
+        <w:t>Desacoplamiento:</w:t>
+      </w:r>
+      <w:r>
+        <w:rPr>
+          <w:rFonts w:ascii="Times New Roman" w:hAnsi="Times New Roman" w:cs="Times New Roman"/>
+          <w:szCs w:val="24"/>
+        </w:rPr>
+        <w:t xml:space="preserve"> Tu API ya no "sabe" que estás usando SQLite. Si decides cambiar a PostgreSQL en el futuro, solo necesitarás reescribir la implementación del Repositorio, dejando tu </w:t>
+      </w:r>
+      <w:r>
+        <w:rPr>
+          <w:rFonts w:ascii="Times New Roman" w:hAnsi="Times New Roman" w:cs="Times New Roman"/>
+          <w:i/>
+          <w:iCs/>
+          <w:szCs w:val="24"/>
+        </w:rPr>
+        <w:t>main.py</w:t>
+      </w:r>
+      <w:r>
+        <w:rPr>
+          <w:rFonts w:ascii="Times New Roman" w:hAnsi="Times New Roman" w:cs="Times New Roman"/>
+          <w:szCs w:val="24"/>
+        </w:rPr>
+        <w:t xml:space="preserve"> intacto.</w:t>
+      </w:r>
+    </w:p>
+    <w:p>
+      <w:pPr>
+        <w:numPr>
+          <w:ilvl w:val="0"/>
+          <w:numId w:val="1"/>
+        </w:numPr>
+        <w:rPr>
+          <w:rFonts w:ascii="Times New Roman" w:hAnsi="Times New Roman" w:cs="Times New Roman"/>
+          <w:szCs w:val="24"/>
+        </w:rPr>
+      </w:pPr>
+      <w:r>
+        <w:rPr>
+          <w:rFonts w:ascii="Times New Roman" w:hAnsi="Times New Roman" w:cs="Times New Roman"/>
+          <w:b/>
+          <w:bCs/>
+          <w:szCs w:val="24"/>
+        </w:rPr>
+        <w:t>Código más Limpio:</w:t>
+      </w:r>
+      <w:r>
+        <w:rPr>
+          <w:rFonts w:ascii="Times New Roman" w:hAnsi="Times New Roman" w:cs="Times New Roman"/>
+          <w:szCs w:val="24"/>
+        </w:rPr>
+        <w:t xml:space="preserve"> La lógica de la base de datos se agrupa en un solo lugar, lo que hace que tu código sea más organizado y legible.</w:t>
+      </w:r>
+    </w:p>
+    <w:p>
+      <w:pPr>
+        <w:numPr>
+          <w:ilvl w:val="0"/>
+          <w:numId w:val="1"/>
+        </w:numPr>
+        <w:rPr>
+          <w:rFonts w:ascii="Times New Roman" w:hAnsi="Times New Roman" w:cs="Times New Roman"/>
+          <w:b/>
+          <w:bCs/>
+          <w:szCs w:val="24"/>
+        </w:rPr>
+      </w:pPr>
+      <w:r>
+        <w:rPr>
+          <w:rFonts w:ascii="Times New Roman" w:hAnsi="Times New Roman" w:cs="Times New Roman"/>
+          <w:b/>
+          <w:bCs/>
+          <w:szCs w:val="24"/>
+        </w:rPr>
+        <w:t>L</w:t>
+      </w:r>
+      <w:r>
+        <w:rPr>
+          <w:rFonts w:ascii="Times New Roman" w:hAnsi="Times New Roman" w:cs="Times New Roman"/>
+          <w:b/>
+          <w:bCs/>
+          <w:szCs w:val="24"/>
+        </w:rPr>
+        <w:t>a capa de negocio</w:t>
+      </w:r>
+      <w:r>
+        <w:rPr>
+          <w:rFonts w:ascii="Times New Roman" w:hAnsi="Times New Roman" w:cs="Times New Roman"/>
+          <w:b/>
+          <w:bCs/>
+          <w:szCs w:val="24"/>
+        </w:rPr>
+        <w:t xml:space="preserve">: </w:t>
+      </w:r>
+      <w:r>
+        <w:rPr>
+          <w:rFonts w:ascii="Times New Roman" w:hAnsi="Times New Roman" w:cs="Times New Roman"/>
+          <w:szCs w:val="24"/>
+        </w:rPr>
+        <w:t>L</w:t>
+      </w:r>
+      <w:r>
+        <w:rPr>
+          <w:rFonts w:ascii="Times New Roman" w:hAnsi="Times New Roman" w:cs="Times New Roman"/>
+          <w:szCs w:val="24"/>
+        </w:rPr>
+        <w:t>ógica de nuestra aplicación</w:t>
+      </w:r>
+      <w:r>
+        <w:rPr>
+          <w:rFonts w:ascii="Times New Roman" w:hAnsi="Times New Roman" w:cs="Times New Roman"/>
+          <w:szCs w:val="24"/>
+        </w:rPr>
+        <w:t>.</w:t>
+      </w:r>
+    </w:p>
+    <w:p>
+      <w:pPr>
+        <w:numPr>
+          <w:ilvl w:val="0"/>
+          <w:numId w:val="1"/>
+        </w:numPr>
+        <w:rPr>
+          <w:rFonts w:ascii="Times New Roman" w:hAnsi="Times New Roman" w:cs="Times New Roman"/>
+          <w:b/>
+          <w:bCs/>
+          <w:szCs w:val="24"/>
+        </w:rPr>
+      </w:pPr>
+      <w:r>
+        <w:rPr>
+          <w:rFonts w:ascii="Times New Roman" w:hAnsi="Times New Roman" w:cs="Times New Roman"/>
+          <w:b/>
+          <w:bCs/>
+          <w:szCs w:val="24"/>
+        </w:rPr>
+        <w:t>L</w:t>
+      </w:r>
+      <w:r>
+        <w:rPr>
+          <w:rFonts w:ascii="Times New Roman" w:hAnsi="Times New Roman" w:cs="Times New Roman"/>
+          <w:b/>
+          <w:bCs/>
+          <w:szCs w:val="24"/>
+        </w:rPr>
+        <w:t>a capa de persistencia</w:t>
+      </w:r>
+      <w:r>
+        <w:rPr>
+          <w:rFonts w:ascii="Times New Roman" w:hAnsi="Times New Roman" w:cs="Times New Roman"/>
+          <w:b/>
+          <w:bCs/>
+          <w:szCs w:val="24"/>
+        </w:rPr>
+        <w:t xml:space="preserve">: </w:t>
+      </w:r>
+      <w:r>
+        <w:rPr>
+          <w:rFonts w:ascii="Times New Roman" w:hAnsi="Times New Roman" w:cs="Times New Roman"/>
+          <w:szCs w:val="24"/>
+        </w:rPr>
+        <w:t>L</w:t>
+      </w:r>
+      <w:r>
+        <w:rPr>
+          <w:rFonts w:ascii="Times New Roman" w:hAnsi="Times New Roman" w:cs="Times New Roman"/>
+          <w:szCs w:val="24"/>
+        </w:rPr>
+        <w:t>ógica de la base de datos</w:t>
+      </w:r>
+    </w:p>
+    <w:p>
+      <w:pPr>
+        <w:rPr>
+          <w:rFonts w:ascii="Times New Roman" w:hAnsi="Times New Roman" w:cs="Times New Roman"/>
+          <w:szCs w:val="24"/>
+        </w:rPr>
+      </w:pPr>
+    </w:p>
+    <w:p>
+      <w:pPr>
+        <w:rPr>
+          <w:rFonts w:ascii="Times New Roman" w:hAnsi="Times New Roman" w:cs="Times New Roman"/>
+          <w:szCs w:val="24"/>
+        </w:rPr>
+      </w:pPr>
+    </w:p>
+    <w:p>
+      <w:pPr>
+        <w:rPr>
+          <w:rFonts w:ascii="Times New Roman" w:hAnsi="Times New Roman" w:cs="Times New Roman"/>
+          <w:szCs w:val="24"/>
+        </w:rPr>
+      </w:pPr>
+    </w:p>
+    <w:p>
+      <w:pPr>
+        <w:rPr>
+          <w:rFonts w:ascii="Times New Roman" w:hAnsi="Times New Roman" w:cs="Times New Roman"/>
+          <w:b/>
+          <w:bCs/>
+          <w:szCs w:val="24"/>
+        </w:rPr>
+      </w:pPr>
+    </w:p>
+    <w:p>
+      <w:pPr>
+        <w:rPr>
+          <w:rFonts w:ascii="Times New Roman" w:hAnsi="Times New Roman" w:cs="Times New Roman"/>
+          <w:b/>
+          <w:bCs/>
+          <w:szCs w:val="24"/>
         </w:rPr>
       </w:pPr>
     </w:p>
@@ -280,6 +834,163 @@
     </w:sectPr>
   </w:body>
 </w:document>
+</file>
+
+<file path=word/numbering.xml><?xml version="1.0" encoding="utf-8"?>
+<w:numbering xmlns:wpc="http://schemas.microsoft.com/office/word/2010/wordprocessingCanvas" xmlns:cx="http://schemas.microsoft.com/office/drawing/2014/chartex" xmlns:cx1="http://schemas.microsoft.com/office/drawing/2015/9/8/chartex" xmlns:cx2="http://schemas.microsoft.com/office/drawing/2015/10/21/chartex" xmlns:cx3="http://schemas.microsoft.com/office/drawing/2016/5/9/chartex" xmlns:cx4="http://schemas.microsoft.com/office/drawing/2016/5/10/chartex" xmlns:cx5="http://schemas.microsoft.com/office/drawing/2016/5/11/chartex" xmlns:cx6="http://schemas.microsoft.com/office/drawing/2016/5/12/chartex" xmlns:cx7="http://schemas.microsoft.com/office/drawing/2016/5/13/chartex" xmlns:cx8="http://schemas.microsoft.com/office/drawing/2016/5/14/chartex" xmlns:mc="http://schemas.openxmlformats.org/markup-compatibility/2006" xmlns:aink="http://schemas.microsoft.com/office/drawing/2016/ink" xmlns:am3d="http://schemas.microsoft.com/office/drawing/2017/model3d" xmlns:o="urn:schemas-microsoft-com:office:office" xmlns:oel="http://schemas.microsoft.com/office/2019/extlst" xmlns:r="http://schemas.openxmlformats.org/officeDocument/2006/relationships" xmlns:m="http://schemas.openxmlformats.org/officeDocument/2006/math" xmlns:v="urn:schemas-microsoft-com:vml" xmlns:wp14="http://schemas.microsoft.com/office/word/2010/wordprocessingDrawing" xmlns:wp="http://schemas.openxmlformats.org/drawingml/2006/wordprocessingDrawing" xmlns:w10="urn:schemas-microsoft-com:office:word" xmlns:w="http://schemas.openxmlformats.org/wordprocessingml/2006/main" xmlns:w14="http://schemas.microsoft.com/office/word/2010/wordml" xmlns:w15="http://schemas.microsoft.com/office/word/2012/wordml" xmlns:w16cex="http://schemas.microsoft.com/office/word/2018/wordml/cex" xmlns:w16cid="http://schemas.microsoft.com/office/word/2016/wordml/cid" xmlns:w16="http://schemas.microsoft.com/office/word/2018/wordml" xmlns:w16du="http://schemas.microsoft.com/office/word/2023/wordml/word16du" xmlns:w16sdtdh="http://schemas.microsoft.com/office/word/2020/wordml/sdtdatahash" xmlns:w16sdtfl="http://schemas.microsoft.com/office/word/2024/wordml/sdtformatlock" xmlns:w16se="http://schemas.microsoft.com/office/word/2015/wordml/symex" xmlns:wpg="http://schemas.microsoft.com/office/word/2010/wordprocessingGroup" xmlns:wpi="http://schemas.microsoft.com/office/word/2010/wordprocessingInk" xmlns:wne="http://schemas.microsoft.com/office/word/2006/wordml" xmlns:wps="http://schemas.microsoft.com/office/word/2010/wordprocessingShape" mc:Ignorable="w14 w15 w16se w16cid w16 w16cex w16sdtdh w16sdtfl w16du wp14">
+  <w:abstractNum w:abstractNumId="0" w15:restartNumberingAfterBreak="0">
+    <w:nsid w:val="422C5EEF"/>
+    <w:multiLevelType w:val="multilevel"/>
+    <w:tmpl w:val="918E666A"/>
+    <w:lvl w:ilvl="0">
+      <w:start w:val="1"/>
+      <w:numFmt w:val="bullet"/>
+      <w:lvlText w:val=""/>
+      <w:lvlJc w:val="left"/>
+      <w:pPr>
+        <w:tabs>
+          <w:tab w:val="num" w:pos="720"/>
+        </w:tabs>
+        <w:ind w:left="720" w:hanging="360"/>
+      </w:pPr>
+      <w:rPr>
+        <w:rFonts w:ascii="Symbol" w:hAnsi="Symbol" w:hint="default"/>
+        <w:sz w:val="20"/>
+      </w:rPr>
+    </w:lvl>
+    <w:lvl w:ilvl="1" w:tentative="1">
+      <w:start w:val="1"/>
+      <w:numFmt w:val="bullet"/>
+      <w:lvlText w:val="o"/>
+      <w:lvlJc w:val="left"/>
+      <w:pPr>
+        <w:tabs>
+          <w:tab w:val="num" w:pos="1440"/>
+        </w:tabs>
+        <w:ind w:left="1440" w:hanging="360"/>
+      </w:pPr>
+      <w:rPr>
+        <w:rFonts w:ascii="Courier New" w:hAnsi="Courier New" w:hint="default"/>
+        <w:sz w:val="20"/>
+      </w:rPr>
+    </w:lvl>
+    <w:lvl w:ilvl="2" w:tentative="1">
+      <w:start w:val="1"/>
+      <w:numFmt w:val="bullet"/>
+      <w:lvlText w:val=""/>
+      <w:lvlJc w:val="left"/>
+      <w:pPr>
+        <w:tabs>
+          <w:tab w:val="num" w:pos="2160"/>
+        </w:tabs>
+        <w:ind w:left="2160" w:hanging="360"/>
+      </w:pPr>
+      <w:rPr>
+        <w:rFonts w:ascii="Wingdings" w:hAnsi="Wingdings" w:hint="default"/>
+        <w:sz w:val="20"/>
+      </w:rPr>
+    </w:lvl>
+    <w:lvl w:ilvl="3" w:tentative="1">
+      <w:start w:val="1"/>
+      <w:numFmt w:val="bullet"/>
+      <w:lvlText w:val=""/>
+      <w:lvlJc w:val="left"/>
+      <w:pPr>
+        <w:tabs>
+          <w:tab w:val="num" w:pos="2880"/>
+        </w:tabs>
+        <w:ind w:left="2880" w:hanging="360"/>
+      </w:pPr>
+      <w:rPr>
+        <w:rFonts w:ascii="Wingdings" w:hAnsi="Wingdings" w:hint="default"/>
+        <w:sz w:val="20"/>
+      </w:rPr>
+    </w:lvl>
+    <w:lvl w:ilvl="4" w:tentative="1">
+      <w:start w:val="1"/>
+      <w:numFmt w:val="bullet"/>
+      <w:lvlText w:val=""/>
+      <w:lvlJc w:val="left"/>
+      <w:pPr>
+        <w:tabs>
+          <w:tab w:val="num" w:pos="3600"/>
+        </w:tabs>
+        <w:ind w:left="3600" w:hanging="360"/>
+      </w:pPr>
+      <w:rPr>
+        <w:rFonts w:ascii="Wingdings" w:hAnsi="Wingdings" w:hint="default"/>
+        <w:sz w:val="20"/>
+      </w:rPr>
+    </w:lvl>
+    <w:lvl w:ilvl="5" w:tentative="1">
+      <w:start w:val="1"/>
+      <w:numFmt w:val="bullet"/>
+      <w:lvlText w:val=""/>
+      <w:lvlJc w:val="left"/>
+      <w:pPr>
+        <w:tabs>
+          <w:tab w:val="num" w:pos="4320"/>
+        </w:tabs>
+        <w:ind w:left="4320" w:hanging="360"/>
+      </w:pPr>
+      <w:rPr>
+        <w:rFonts w:ascii="Wingdings" w:hAnsi="Wingdings" w:hint="default"/>
+        <w:sz w:val="20"/>
+      </w:rPr>
+    </w:lvl>
+    <w:lvl w:ilvl="6" w:tentative="1">
+      <w:start w:val="1"/>
+      <w:numFmt w:val="bullet"/>
+      <w:lvlText w:val=""/>
+      <w:lvlJc w:val="left"/>
+      <w:pPr>
+        <w:tabs>
+          <w:tab w:val="num" w:pos="5040"/>
+        </w:tabs>
+        <w:ind w:left="5040" w:hanging="360"/>
+      </w:pPr>
+      <w:rPr>
+        <w:rFonts w:ascii="Wingdings" w:hAnsi="Wingdings" w:hint="default"/>
+        <w:sz w:val="20"/>
+      </w:rPr>
+    </w:lvl>
+    <w:lvl w:ilvl="7" w:tentative="1">
+      <w:start w:val="1"/>
+      <w:numFmt w:val="bullet"/>
+      <w:lvlText w:val=""/>
+      <w:lvlJc w:val="left"/>
+      <w:pPr>
+        <w:tabs>
+          <w:tab w:val="num" w:pos="5760"/>
+        </w:tabs>
+        <w:ind w:left="5760" w:hanging="360"/>
+      </w:pPr>
+      <w:rPr>
+        <w:rFonts w:ascii="Wingdings" w:hAnsi="Wingdings" w:hint="default"/>
+        <w:sz w:val="20"/>
+      </w:rPr>
+    </w:lvl>
+    <w:lvl w:ilvl="8" w:tentative="1">
+      <w:start w:val="1"/>
+      <w:numFmt w:val="bullet"/>
+      <w:lvlText w:val=""/>
+      <w:lvlJc w:val="left"/>
+      <w:pPr>
+        <w:tabs>
+          <w:tab w:val="num" w:pos="6480"/>
+        </w:tabs>
+        <w:ind w:left="6480" w:hanging="360"/>
+      </w:pPr>
+      <w:rPr>
+        <w:rFonts w:ascii="Wingdings" w:hAnsi="Wingdings" w:hint="default"/>
+        <w:sz w:val="20"/>
+      </w:rPr>
+    </w:lvl>
+  </w:abstractNum>
+  <w:num w:numId="1" w16cid:durableId="665013925">
+    <w:abstractNumId w:val="0"/>
+  </w:num>
+</w:numbering>
 </file>
 
 <file path=word/styles.xml><?xml version="1.0" encoding="utf-8"?>

</xml_diff>

<commit_message>
conectar el main.py con el repositories.py usando un patrón llamado Inyección de Dependencias. Centralización de la Conexión: La función get_db ahora maneja de manera centralizada la apertura y el cierre de la conexión a la base de datos usando yield y un bloque try/finally. Esto asegura que la conexión se cierre de manera segura, incluso si ocurre un error, lo cual es fundamental para evitar fugas de recursos.
</commit_message>
<xml_diff>
--- a/DICCIONARIO BACKEND JR.docx
+++ b/DICCIONARIO BACKEND JR.docx
@@ -148,19 +148,8 @@
           <w:sz w:val="24"/>
           <w:szCs w:val="24"/>
         </w:rPr>
-        <w:t>.</w:t>
-      </w:r>
-      <w:proofErr w:type="spellStart"/>
-      <w:r>
-        <w:rPr>
-          <w:rStyle w:val="CdigoHTML"/>
-          <w:rFonts w:ascii="Times New Roman" w:eastAsiaTheme="majorEastAsia" w:hAnsi="Times New Roman" w:cs="Times New Roman"/>
-          <w:sz w:val="24"/>
-          <w:szCs w:val="24"/>
-        </w:rPr>
-        <w:t>py</w:t>
-      </w:r>
-      <w:proofErr w:type="spellEnd"/>
+        <w:t>.py</w:t>
+      </w:r>
       <w:r>
         <w:rPr>
           <w:rFonts w:ascii="Times New Roman" w:hAnsi="Times New Roman" w:cs="Times New Roman"/>
@@ -351,17 +340,8 @@
           <w:rFonts w:ascii="Times New Roman" w:hAnsi="Times New Roman" w:cs="Times New Roman"/>
           <w:szCs w:val="24"/>
         </w:rPr>
-        <w:t xml:space="preserve"> (Application Programming </w:t>
-      </w:r>
-      <w:proofErr w:type="gramStart"/>
-      <w:r>
-        <w:rPr>
-          <w:rFonts w:ascii="Times New Roman" w:hAnsi="Times New Roman" w:cs="Times New Roman"/>
-          <w:szCs w:val="24"/>
-        </w:rPr>
-        <w:t>Interface</w:t>
-      </w:r>
-      <w:proofErr w:type="gramEnd"/>
+        <w:t xml:space="preserve"> (Application Programming Interface</w:t>
+      </w:r>
       <w:r>
         <w:rPr>
           <w:rFonts w:ascii="Times New Roman" w:hAnsi="Times New Roman" w:cs="Times New Roman"/>
@@ -525,39 +505,7 @@
           <w:rFonts w:ascii="Times New Roman" w:hAnsi="Times New Roman" w:cs="Times New Roman"/>
           <w:szCs w:val="24"/>
         </w:rPr>
-        <w:t xml:space="preserve"> es una técnica de diseño que nos permite separar la lógica de la base de datos (la capa de persistencia) de la lógica de nuestra aplicación (la capa de negocio). En lugar de que nuestros </w:t>
-      </w:r>
-      <w:proofErr w:type="spellStart"/>
-      <w:r>
-        <w:rPr>
-          <w:rFonts w:ascii="Times New Roman" w:hAnsi="Times New Roman" w:cs="Times New Roman"/>
-          <w:szCs w:val="24"/>
-        </w:rPr>
-        <w:t>endpoints</w:t>
-      </w:r>
-      <w:proofErr w:type="spellEnd"/>
-      <w:r>
-        <w:rPr>
-          <w:rFonts w:ascii="Times New Roman" w:hAnsi="Times New Roman" w:cs="Times New Roman"/>
-          <w:szCs w:val="24"/>
-        </w:rPr>
-        <w:t xml:space="preserve"> de </w:t>
-      </w:r>
-      <w:proofErr w:type="spellStart"/>
-      <w:r>
-        <w:rPr>
-          <w:rFonts w:ascii="Times New Roman" w:hAnsi="Times New Roman" w:cs="Times New Roman"/>
-          <w:szCs w:val="24"/>
-        </w:rPr>
-        <w:t>FastAPI</w:t>
-      </w:r>
-      <w:proofErr w:type="spellEnd"/>
-      <w:r>
-        <w:rPr>
-          <w:rFonts w:ascii="Times New Roman" w:hAnsi="Times New Roman" w:cs="Times New Roman"/>
-          <w:szCs w:val="24"/>
-        </w:rPr>
-        <w:t xml:space="preserve"> interactúen directamente con las funciones de </w:t>
+        <w:t xml:space="preserve"> es una técnica de diseño que nos permite separar la lógica de la base de datos (la capa de persistencia) de la lógica de nuestra aplicación (la capa de negocio). En lugar de que nuestros endpoints de FastAPI interactúen directamente con las funciones de </w:t>
       </w:r>
       <w:r>
         <w:rPr>
@@ -780,6 +728,161 @@
           <w:szCs w:val="24"/>
         </w:rPr>
         <w:t>ógica de la base de datos</w:t>
+      </w:r>
+    </w:p>
+    <w:p>
+      <w:pPr>
+        <w:rPr>
+          <w:rFonts w:ascii="Times New Roman" w:hAnsi="Times New Roman" w:cs="Times New Roman"/>
+          <w:b/>
+          <w:bCs/>
+          <w:szCs w:val="24"/>
+        </w:rPr>
+      </w:pPr>
+    </w:p>
+    <w:p>
+      <w:pPr>
+        <w:jc w:val="center"/>
+        <w:rPr>
+          <w:rFonts w:ascii="Times New Roman" w:hAnsi="Times New Roman" w:cs="Times New Roman"/>
+          <w:b/>
+          <w:bCs/>
+          <w:szCs w:val="24"/>
+        </w:rPr>
+      </w:pPr>
+      <w:r>
+        <w:rPr>
+          <w:rFonts w:ascii="Times New Roman" w:hAnsi="Times New Roman" w:cs="Times New Roman"/>
+          <w:b/>
+          <w:bCs/>
+          <w:szCs w:val="24"/>
+        </w:rPr>
+        <w:t>Próximo Desafío: Inyección de Dependencias</w:t>
+      </w:r>
+    </w:p>
+    <w:p>
+      <w:pPr>
+        <w:rPr>
+          <w:rFonts w:ascii="Times New Roman" w:hAnsi="Times New Roman" w:cs="Times New Roman"/>
+          <w:szCs w:val="24"/>
+        </w:rPr>
+      </w:pPr>
+      <w:r>
+        <w:rPr>
+          <w:rFonts w:ascii="Times New Roman" w:hAnsi="Times New Roman" w:cs="Times New Roman"/>
+          <w:szCs w:val="24"/>
+        </w:rPr>
+        <w:t xml:space="preserve">Ahora que tienes tu repositorio, el siguiente paso es conectar el </w:t>
+      </w:r>
+      <w:r>
+        <w:rPr>
+          <w:rFonts w:ascii="Times New Roman" w:hAnsi="Times New Roman" w:cs="Times New Roman"/>
+          <w:szCs w:val="24"/>
+        </w:rPr>
+        <w:t>“</w:t>
+      </w:r>
+      <w:r>
+        <w:rPr>
+          <w:rFonts w:ascii="Times New Roman" w:hAnsi="Times New Roman" w:cs="Times New Roman"/>
+          <w:i/>
+          <w:iCs/>
+          <w:szCs w:val="24"/>
+        </w:rPr>
+        <w:t>main.py</w:t>
+      </w:r>
+      <w:r>
+        <w:rPr>
+          <w:rFonts w:ascii="Times New Roman" w:hAnsi="Times New Roman" w:cs="Times New Roman"/>
+          <w:szCs w:val="24"/>
+        </w:rPr>
+        <w:t>”</w:t>
+      </w:r>
+      <w:r>
+        <w:rPr>
+          <w:rFonts w:ascii="Times New Roman" w:hAnsi="Times New Roman" w:cs="Times New Roman"/>
+          <w:szCs w:val="24"/>
+        </w:rPr>
+        <w:t xml:space="preserve"> con el </w:t>
+      </w:r>
+      <w:r>
+        <w:rPr>
+          <w:rFonts w:ascii="Times New Roman" w:hAnsi="Times New Roman" w:cs="Times New Roman"/>
+          <w:szCs w:val="24"/>
+        </w:rPr>
+        <w:t>“</w:t>
+      </w:r>
+      <w:r>
+        <w:rPr>
+          <w:rFonts w:ascii="Times New Roman" w:hAnsi="Times New Roman" w:cs="Times New Roman"/>
+          <w:i/>
+          <w:iCs/>
+          <w:szCs w:val="24"/>
+        </w:rPr>
+        <w:t>repositories.py</w:t>
+      </w:r>
+      <w:r>
+        <w:rPr>
+          <w:rFonts w:ascii="Times New Roman" w:hAnsi="Times New Roman" w:cs="Times New Roman"/>
+          <w:szCs w:val="24"/>
+        </w:rPr>
+        <w:t>”</w:t>
+      </w:r>
+      <w:r>
+        <w:rPr>
+          <w:rFonts w:ascii="Times New Roman" w:hAnsi="Times New Roman" w:cs="Times New Roman"/>
+          <w:szCs w:val="24"/>
+        </w:rPr>
+        <w:t xml:space="preserve"> usando un patrón llamado Inyección de Dependencias.</w:t>
+      </w:r>
+    </w:p>
+    <w:p>
+      <w:pPr>
+        <w:rPr>
+          <w:rFonts w:ascii="Times New Roman" w:hAnsi="Times New Roman" w:cs="Times New Roman"/>
+          <w:b/>
+          <w:bCs/>
+          <w:szCs w:val="24"/>
+        </w:rPr>
+      </w:pPr>
+      <w:r>
+        <w:rPr>
+          <w:rFonts w:ascii="Times New Roman" w:hAnsi="Times New Roman" w:cs="Times New Roman"/>
+          <w:b/>
+          <w:bCs/>
+          <w:szCs w:val="24"/>
+        </w:rPr>
+        <w:t>¿Qué es la Inyección de Dependencias?</w:t>
+      </w:r>
+    </w:p>
+    <w:p>
+      <w:pPr>
+        <w:rPr>
+          <w:rFonts w:ascii="Times New Roman" w:hAnsi="Times New Roman" w:cs="Times New Roman"/>
+          <w:szCs w:val="24"/>
+        </w:rPr>
+      </w:pPr>
+      <w:r>
+        <w:rPr>
+          <w:rFonts w:ascii="Times New Roman" w:hAnsi="Times New Roman" w:cs="Times New Roman"/>
+          <w:szCs w:val="24"/>
+        </w:rPr>
+        <w:t xml:space="preserve">La </w:t>
+      </w:r>
+      <w:r>
+        <w:rPr>
+          <w:rFonts w:ascii="Times New Roman" w:hAnsi="Times New Roman" w:cs="Times New Roman"/>
+          <w:b/>
+          <w:bCs/>
+          <w:szCs w:val="24"/>
+        </w:rPr>
+        <w:t>Inyección de Dependencias</w:t>
+      </w:r>
+      <w:r>
+        <w:rPr>
+          <w:rFonts w:ascii="Times New Roman" w:hAnsi="Times New Roman" w:cs="Times New Roman"/>
+          <w:szCs w:val="24"/>
+        </w:rPr>
+        <w:t xml:space="preserve"> es un patrón que nos permite pasar las "dependencias" (en este caso, la conexión a la base de datos y el repositorio) a las funciones que las necesitan, en lugar de que estas funciones las creen por sí mismas. FastAPI tiene un sistema de Inyección de Dependencias muy potente.</w:t>
       </w:r>
     </w:p>
     <w:p>
@@ -1596,6 +1699,7 @@
   <w:style w:type="character" w:default="1" w:styleId="Fuentedeprrafopredeter">
     <w:name w:val="Default Paragraph Font"/>
     <w:uiPriority w:val="1"/>
+    <w:semiHidden/>
     <w:unhideWhenUsed/>
   </w:style>
   <w:style w:type="table" w:default="1" w:styleId="Tablanormal">

</xml_diff>

<commit_message>
implementaremos un sistema de autenticación basado en JSON Web Tokens (JWT). Sin embargo, para que este código funcione, es crucial que la tabla de usuarios en tu base de datos también tenga una columna para la contraseña.
</commit_message>
<xml_diff>
--- a/DICCIONARIO BACKEND JR.docx
+++ b/DICCIONARIO BACKEND JR.docx
@@ -148,8 +148,19 @@
           <w:sz w:val="24"/>
           <w:szCs w:val="24"/>
         </w:rPr>
-        <w:t>.py</w:t>
-      </w:r>
+        <w:t>.</w:t>
+      </w:r>
+      <w:proofErr w:type="spellStart"/>
+      <w:r>
+        <w:rPr>
+          <w:rStyle w:val="CdigoHTML"/>
+          <w:rFonts w:ascii="Times New Roman" w:eastAsiaTheme="majorEastAsia" w:hAnsi="Times New Roman" w:cs="Times New Roman"/>
+          <w:sz w:val="24"/>
+          <w:szCs w:val="24"/>
+        </w:rPr>
+        <w:t>py</w:t>
+      </w:r>
+      <w:proofErr w:type="spellEnd"/>
       <w:r>
         <w:rPr>
           <w:rFonts w:ascii="Times New Roman" w:hAnsi="Times New Roman" w:cs="Times New Roman"/>
@@ -340,8 +351,17 @@
           <w:rFonts w:ascii="Times New Roman" w:hAnsi="Times New Roman" w:cs="Times New Roman"/>
           <w:szCs w:val="24"/>
         </w:rPr>
-        <w:t xml:space="preserve"> (Application Programming Interface</w:t>
-      </w:r>
+        <w:t xml:space="preserve"> (Application Programming </w:t>
+      </w:r>
+      <w:proofErr w:type="gramStart"/>
+      <w:r>
+        <w:rPr>
+          <w:rFonts w:ascii="Times New Roman" w:hAnsi="Times New Roman" w:cs="Times New Roman"/>
+          <w:szCs w:val="24"/>
+        </w:rPr>
+        <w:t>Interface</w:t>
+      </w:r>
+      <w:proofErr w:type="gramEnd"/>
       <w:r>
         <w:rPr>
           <w:rFonts w:ascii="Times New Roman" w:hAnsi="Times New Roman" w:cs="Times New Roman"/>
@@ -464,6 +484,7 @@
           <w:b/>
           <w:bCs/>
           <w:szCs w:val="24"/>
+          <w:u w:val="single"/>
         </w:rPr>
       </w:pPr>
       <w:r>
@@ -505,7 +526,39 @@
           <w:rFonts w:ascii="Times New Roman" w:hAnsi="Times New Roman" w:cs="Times New Roman"/>
           <w:szCs w:val="24"/>
         </w:rPr>
-        <w:t xml:space="preserve"> es una técnica de diseño que nos permite separar la lógica de la base de datos (la capa de persistencia) de la lógica de nuestra aplicación (la capa de negocio). En lugar de que nuestros endpoints de FastAPI interactúen directamente con las funciones de </w:t>
+        <w:t xml:space="preserve"> es una técnica de diseño que nos permite separar la lógica de la base de datos (la capa de persistencia) de la lógica de nuestra aplicación (la capa de negocio). En lugar de que nuestros </w:t>
+      </w:r>
+      <w:proofErr w:type="spellStart"/>
+      <w:r>
+        <w:rPr>
+          <w:rFonts w:ascii="Times New Roman" w:hAnsi="Times New Roman" w:cs="Times New Roman"/>
+          <w:szCs w:val="24"/>
+        </w:rPr>
+        <w:t>endpoints</w:t>
+      </w:r>
+      <w:proofErr w:type="spellEnd"/>
+      <w:r>
+        <w:rPr>
+          <w:rFonts w:ascii="Times New Roman" w:hAnsi="Times New Roman" w:cs="Times New Roman"/>
+          <w:szCs w:val="24"/>
+        </w:rPr>
+        <w:t xml:space="preserve"> de </w:t>
+      </w:r>
+      <w:proofErr w:type="spellStart"/>
+      <w:r>
+        <w:rPr>
+          <w:rFonts w:ascii="Times New Roman" w:hAnsi="Times New Roman" w:cs="Times New Roman"/>
+          <w:szCs w:val="24"/>
+        </w:rPr>
+        <w:t>FastAPI</w:t>
+      </w:r>
+      <w:proofErr w:type="spellEnd"/>
+      <w:r>
+        <w:rPr>
+          <w:rFonts w:ascii="Times New Roman" w:hAnsi="Times New Roman" w:cs="Times New Roman"/>
+          <w:szCs w:val="24"/>
+        </w:rPr>
+        <w:t xml:space="preserve"> interactúen directamente con las funciones de </w:t>
       </w:r>
       <w:r>
         <w:rPr>
@@ -880,10 +933,158 @@
       <w:r>
         <w:rPr>
           <w:rFonts w:ascii="Times New Roman" w:hAnsi="Times New Roman" w:cs="Times New Roman"/>
-          <w:szCs w:val="24"/>
-        </w:rPr>
-        <w:t xml:space="preserve"> es un patrón que nos permite pasar las "dependencias" (en este caso, la conexión a la base de datos y el repositorio) a las funciones que las necesitan, en lugar de que estas funciones las creen por sí mismas. FastAPI tiene un sistema de Inyección de Dependencias muy potente.</w:t>
-      </w:r>
+          <w:b/>
+          <w:bCs/>
+          <w:szCs w:val="24"/>
+        </w:rPr>
+        <w:t>,</w:t>
+      </w:r>
+      <w:r>
+        <w:rPr>
+          <w:rFonts w:ascii="Times New Roman" w:hAnsi="Times New Roman" w:cs="Times New Roman"/>
+          <w:szCs w:val="24"/>
+        </w:rPr>
+        <w:t xml:space="preserve"> es un patrón que nos permite pasar las "dependencias" (en este caso, la conexión a la base de datos y el repositorio) a las funciones que las necesitan, en lugar de que estas funciones las creen por sí mismas. </w:t>
+      </w:r>
+      <w:proofErr w:type="spellStart"/>
+      <w:r>
+        <w:rPr>
+          <w:rFonts w:ascii="Times New Roman" w:hAnsi="Times New Roman" w:cs="Times New Roman"/>
+          <w:szCs w:val="24"/>
+        </w:rPr>
+        <w:t>FastAPI</w:t>
+      </w:r>
+      <w:proofErr w:type="spellEnd"/>
+      <w:r>
+        <w:rPr>
+          <w:rFonts w:ascii="Times New Roman" w:hAnsi="Times New Roman" w:cs="Times New Roman"/>
+          <w:szCs w:val="24"/>
+        </w:rPr>
+        <w:t xml:space="preserve"> tiene un sistema de Inyección de Dependencias muy potente.</w:t>
+      </w:r>
+    </w:p>
+    <w:p>
+      <w:pPr>
+        <w:rPr>
+          <w:rFonts w:ascii="Times New Roman" w:hAnsi="Times New Roman" w:cs="Times New Roman"/>
+          <w:szCs w:val="24"/>
+        </w:rPr>
+      </w:pPr>
+    </w:p>
+    <w:p>
+      <w:pPr>
+        <w:rPr>
+          <w:rFonts w:ascii="Times New Roman" w:hAnsi="Times New Roman" w:cs="Times New Roman"/>
+          <w:szCs w:val="24"/>
+        </w:rPr>
+      </w:pPr>
+    </w:p>
+    <w:p>
+      <w:pPr>
+        <w:rPr>
+          <w:rFonts w:ascii="Times New Roman" w:hAnsi="Times New Roman" w:cs="Times New Roman"/>
+          <w:szCs w:val="24"/>
+        </w:rPr>
+      </w:pPr>
+    </w:p>
+    <w:p>
+      <w:pPr>
+        <w:rPr>
+          <w:rFonts w:ascii="Times New Roman" w:hAnsi="Times New Roman" w:cs="Times New Roman"/>
+          <w:szCs w:val="24"/>
+        </w:rPr>
+      </w:pPr>
+    </w:p>
+    <w:p>
+      <w:pPr>
+        <w:rPr>
+          <w:rFonts w:ascii="Times New Roman" w:hAnsi="Times New Roman" w:cs="Times New Roman"/>
+          <w:szCs w:val="24"/>
+        </w:rPr>
+      </w:pPr>
+    </w:p>
+    <w:p>
+      <w:pPr>
+        <w:rPr>
+          <w:rFonts w:ascii="Times New Roman" w:hAnsi="Times New Roman" w:cs="Times New Roman"/>
+          <w:szCs w:val="24"/>
+        </w:rPr>
+      </w:pPr>
+    </w:p>
+    <w:p>
+      <w:pPr>
+        <w:rPr>
+          <w:rFonts w:ascii="Times New Roman" w:hAnsi="Times New Roman" w:cs="Times New Roman"/>
+          <w:szCs w:val="24"/>
+        </w:rPr>
+      </w:pPr>
+    </w:p>
+    <w:p>
+      <w:pPr>
+        <w:rPr>
+          <w:rFonts w:ascii="Times New Roman" w:hAnsi="Times New Roman" w:cs="Times New Roman"/>
+          <w:szCs w:val="24"/>
+        </w:rPr>
+      </w:pPr>
+    </w:p>
+    <w:p>
+      <w:pPr>
+        <w:rPr>
+          <w:rFonts w:ascii="Times New Roman" w:hAnsi="Times New Roman" w:cs="Times New Roman"/>
+          <w:szCs w:val="24"/>
+        </w:rPr>
+      </w:pPr>
+    </w:p>
+    <w:p>
+      <w:pPr>
+        <w:jc w:val="center"/>
+        <w:rPr>
+          <w:rFonts w:ascii="Times New Roman" w:hAnsi="Times New Roman" w:cs="Times New Roman"/>
+          <w:b/>
+          <w:bCs/>
+          <w:szCs w:val="24"/>
+        </w:rPr>
+      </w:pPr>
+    </w:p>
+    <w:p>
+      <w:pPr>
+        <w:jc w:val="center"/>
+        <w:rPr>
+          <w:rFonts w:ascii="Times New Roman" w:hAnsi="Times New Roman" w:cs="Times New Roman"/>
+          <w:b/>
+          <w:bCs/>
+          <w:szCs w:val="24"/>
+        </w:rPr>
+      </w:pPr>
+      <w:r>
+        <w:rPr>
+          <w:rFonts w:ascii="Times New Roman" w:hAnsi="Times New Roman" w:cs="Times New Roman"/>
+          <w:b/>
+          <w:bCs/>
+          <w:szCs w:val="24"/>
+        </w:rPr>
+        <w:lastRenderedPageBreak/>
+        <w:t>Autenticación y Seguridad</w:t>
+      </w:r>
+    </w:p>
+    <w:p>
+      <w:pPr>
+        <w:jc w:val="center"/>
+        <w:rPr>
+          <w:rFonts w:ascii="Times New Roman" w:hAnsi="Times New Roman" w:cs="Times New Roman"/>
+          <w:b/>
+          <w:bCs/>
+          <w:szCs w:val="24"/>
+        </w:rPr>
+      </w:pPr>
+    </w:p>
+    <w:p>
+      <w:pPr>
+        <w:rPr>
+          <w:rFonts w:ascii="Times New Roman" w:hAnsi="Times New Roman" w:cs="Times New Roman"/>
+          <w:szCs w:val="24"/>
+        </w:rPr>
+      </w:pPr>
     </w:p>
     <w:p>
       <w:pPr>
@@ -1547,7 +1748,6 @@
     <w:next w:val="Normal"/>
     <w:link w:val="Ttulo3Car"/>
     <w:uiPriority w:val="9"/>
-    <w:semiHidden/>
     <w:unhideWhenUsed/>
     <w:qFormat/>
     <w:rsid w:val="009B0D0B"/>
@@ -1755,7 +1955,6 @@
     <w:basedOn w:val="Fuentedeprrafopredeter"/>
     <w:link w:val="Ttulo3"/>
     <w:uiPriority w:val="9"/>
-    <w:semiHidden/>
     <w:rsid w:val="009B0D0B"/>
     <w:rPr>
       <w:rFonts w:asciiTheme="minorHAnsi" w:eastAsiaTheme="majorEastAsia" w:hAnsiTheme="minorHAnsi" w:cstheme="majorBidi"/>

</xml_diff>

<commit_message>
Ahora que puedes guardar contraseñas de forma segura, el siguiente paso es crear un endpoint de inicio de sesión que verifique si la contraseña ingresada por el usuario coincide con la que está guardada en la base de datos.
</commit_message>
<xml_diff>
--- a/DICCIONARIO BACKEND JR.docx
+++ b/DICCIONARIO BACKEND JR.docx
@@ -148,19 +148,8 @@
           <w:sz w:val="24"/>
           <w:szCs w:val="24"/>
         </w:rPr>
-        <w:t>.</w:t>
-      </w:r>
-      <w:proofErr w:type="spellStart"/>
-      <w:r>
-        <w:rPr>
-          <w:rStyle w:val="CdigoHTML"/>
-          <w:rFonts w:ascii="Times New Roman" w:eastAsiaTheme="majorEastAsia" w:hAnsi="Times New Roman" w:cs="Times New Roman"/>
-          <w:sz w:val="24"/>
-          <w:szCs w:val="24"/>
-        </w:rPr>
-        <w:t>py</w:t>
-      </w:r>
-      <w:proofErr w:type="spellEnd"/>
+        <w:t>.py</w:t>
+      </w:r>
       <w:r>
         <w:rPr>
           <w:rFonts w:ascii="Times New Roman" w:hAnsi="Times New Roman" w:cs="Times New Roman"/>
@@ -351,17 +340,8 @@
           <w:rFonts w:ascii="Times New Roman" w:hAnsi="Times New Roman" w:cs="Times New Roman"/>
           <w:szCs w:val="24"/>
         </w:rPr>
-        <w:t xml:space="preserve"> (Application Programming </w:t>
-      </w:r>
-      <w:proofErr w:type="gramStart"/>
-      <w:r>
-        <w:rPr>
-          <w:rFonts w:ascii="Times New Roman" w:hAnsi="Times New Roman" w:cs="Times New Roman"/>
-          <w:szCs w:val="24"/>
-        </w:rPr>
-        <w:t>Interface</w:t>
-      </w:r>
-      <w:proofErr w:type="gramEnd"/>
+        <w:t xml:space="preserve"> (Application Programming Interface</w:t>
+      </w:r>
       <w:r>
         <w:rPr>
           <w:rFonts w:ascii="Times New Roman" w:hAnsi="Times New Roman" w:cs="Times New Roman"/>
@@ -526,39 +506,7 @@
           <w:rFonts w:ascii="Times New Roman" w:hAnsi="Times New Roman" w:cs="Times New Roman"/>
           <w:szCs w:val="24"/>
         </w:rPr>
-        <w:t xml:space="preserve"> es una técnica de diseño que nos permite separar la lógica de la base de datos (la capa de persistencia) de la lógica de nuestra aplicación (la capa de negocio). En lugar de que nuestros </w:t>
-      </w:r>
-      <w:proofErr w:type="spellStart"/>
-      <w:r>
-        <w:rPr>
-          <w:rFonts w:ascii="Times New Roman" w:hAnsi="Times New Roman" w:cs="Times New Roman"/>
-          <w:szCs w:val="24"/>
-        </w:rPr>
-        <w:t>endpoints</w:t>
-      </w:r>
-      <w:proofErr w:type="spellEnd"/>
-      <w:r>
-        <w:rPr>
-          <w:rFonts w:ascii="Times New Roman" w:hAnsi="Times New Roman" w:cs="Times New Roman"/>
-          <w:szCs w:val="24"/>
-        </w:rPr>
-        <w:t xml:space="preserve"> de </w:t>
-      </w:r>
-      <w:proofErr w:type="spellStart"/>
-      <w:r>
-        <w:rPr>
-          <w:rFonts w:ascii="Times New Roman" w:hAnsi="Times New Roman" w:cs="Times New Roman"/>
-          <w:szCs w:val="24"/>
-        </w:rPr>
-        <w:t>FastAPI</w:t>
-      </w:r>
-      <w:proofErr w:type="spellEnd"/>
-      <w:r>
-        <w:rPr>
-          <w:rFonts w:ascii="Times New Roman" w:hAnsi="Times New Roman" w:cs="Times New Roman"/>
-          <w:szCs w:val="24"/>
-        </w:rPr>
-        <w:t xml:space="preserve"> interactúen directamente con las funciones de </w:t>
+        <w:t xml:space="preserve"> es una técnica de diseño que nos permite separar la lógica de la base de datos (la capa de persistencia) de la lógica de nuestra aplicación (la capa de negocio). En lugar de que nuestros endpoints de FastAPI interactúen directamente con las funciones de </w:t>
       </w:r>
       <w:r>
         <w:rPr>
@@ -944,23 +892,7 @@
           <w:rFonts w:ascii="Times New Roman" w:hAnsi="Times New Roman" w:cs="Times New Roman"/>
           <w:szCs w:val="24"/>
         </w:rPr>
-        <w:t xml:space="preserve"> es un patrón que nos permite pasar las "dependencias" (en este caso, la conexión a la base de datos y el repositorio) a las funciones que las necesitan, en lugar de que estas funciones las creen por sí mismas. </w:t>
-      </w:r>
-      <w:proofErr w:type="spellStart"/>
-      <w:r>
-        <w:rPr>
-          <w:rFonts w:ascii="Times New Roman" w:hAnsi="Times New Roman" w:cs="Times New Roman"/>
-          <w:szCs w:val="24"/>
-        </w:rPr>
-        <w:t>FastAPI</w:t>
-      </w:r>
-      <w:proofErr w:type="spellEnd"/>
-      <w:r>
-        <w:rPr>
-          <w:rFonts w:ascii="Times New Roman" w:hAnsi="Times New Roman" w:cs="Times New Roman"/>
-          <w:szCs w:val="24"/>
-        </w:rPr>
-        <w:t xml:space="preserve"> tiene un sistema de Inyección de Dependencias muy potente.</w:t>
+        <w:t xml:space="preserve"> es un patrón que nos permite pasar las "dependencias" (en este caso, la conexión a la base de datos y el repositorio) a las funciones que las necesitan, en lugar de que estas funciones las creen por sí mismas. FastAPI tiene un sistema de Inyección de Dependencias muy potente.</w:t>
       </w:r>
     </w:p>
     <w:p>
@@ -1077,6 +1009,524 @@
           <w:szCs w:val="24"/>
         </w:rPr>
       </w:pPr>
+    </w:p>
+    <w:p>
+      <w:pPr>
+        <w:rPr>
+          <w:rFonts w:ascii="Times New Roman" w:hAnsi="Times New Roman" w:cs="Times New Roman"/>
+          <w:szCs w:val="24"/>
+        </w:rPr>
+      </w:pPr>
+      <w:r>
+        <w:rPr>
+          <w:rFonts w:ascii="Times New Roman" w:hAnsi="Times New Roman" w:cs="Times New Roman"/>
+          <w:szCs w:val="24"/>
+        </w:rPr>
+        <w:t xml:space="preserve">Hasta ahora, cualquiera puede crear, ver, actualizar y eliminar usuarios. Para proteger nuestra API, implementaremos un sistema de autenticación basado en </w:t>
+      </w:r>
+      <w:r>
+        <w:rPr>
+          <w:rFonts w:ascii="Times New Roman" w:hAnsi="Times New Roman" w:cs="Times New Roman"/>
+          <w:b/>
+          <w:bCs/>
+          <w:szCs w:val="24"/>
+        </w:rPr>
+        <w:t>JSON Web Tokens (JWT)</w:t>
+      </w:r>
+      <w:r>
+        <w:rPr>
+          <w:rFonts w:ascii="Times New Roman" w:hAnsi="Times New Roman" w:cs="Times New Roman"/>
+          <w:szCs w:val="24"/>
+        </w:rPr>
+        <w:t>.</w:t>
+      </w:r>
+    </w:p>
+    <w:p>
+      <w:pPr>
+        <w:rPr>
+          <w:rFonts w:ascii="Times New Roman" w:hAnsi="Times New Roman" w:cs="Times New Roman"/>
+          <w:b/>
+          <w:bCs/>
+          <w:szCs w:val="24"/>
+        </w:rPr>
+      </w:pPr>
+    </w:p>
+    <w:p>
+      <w:pPr>
+        <w:rPr>
+          <w:rFonts w:ascii="Times New Roman" w:hAnsi="Times New Roman" w:cs="Times New Roman"/>
+          <w:szCs w:val="24"/>
+        </w:rPr>
+      </w:pPr>
+      <w:r>
+        <w:rPr>
+          <w:rFonts w:ascii="Times New Roman" w:hAnsi="Times New Roman" w:cs="Times New Roman"/>
+          <w:b/>
+          <w:bCs/>
+          <w:szCs w:val="24"/>
+        </w:rPr>
+        <w:t>¿Qué es?</w:t>
+      </w:r>
+      <w:r>
+        <w:rPr>
+          <w:rFonts w:ascii="Times New Roman" w:hAnsi="Times New Roman" w:cs="Times New Roman"/>
+          <w:szCs w:val="24"/>
+        </w:rPr>
+        <w:t xml:space="preserve"> </w:t>
+      </w:r>
+    </w:p>
+    <w:p>
+      <w:pPr>
+        <w:rPr>
+          <w:rFonts w:ascii="Times New Roman" w:hAnsi="Times New Roman" w:cs="Times New Roman"/>
+          <w:szCs w:val="24"/>
+        </w:rPr>
+      </w:pPr>
+      <w:r>
+        <w:rPr>
+          <w:rFonts w:ascii="Times New Roman" w:hAnsi="Times New Roman" w:cs="Times New Roman"/>
+          <w:szCs w:val="24"/>
+        </w:rPr>
+        <w:t xml:space="preserve">Nunca debes guardar las contraseñas de los usuarios en texto plano en la base de datos. Si tu base de datos fuera comprometida, todas las contraseñas quedarían expuestas. En su lugar, debemos </w:t>
+      </w:r>
+      <w:r>
+        <w:rPr>
+          <w:rFonts w:ascii="Times New Roman" w:hAnsi="Times New Roman" w:cs="Times New Roman"/>
+          <w:b/>
+          <w:bCs/>
+          <w:szCs w:val="24"/>
+        </w:rPr>
+        <w:t>cifrar</w:t>
+      </w:r>
+      <w:r>
+        <w:rPr>
+          <w:rFonts w:ascii="Times New Roman" w:hAnsi="Times New Roman" w:cs="Times New Roman"/>
+          <w:szCs w:val="24"/>
+        </w:rPr>
+        <w:t xml:space="preserve"> (o "hashear") las contraseñas. Esto es un proceso de un solo sentido: se genera un </w:t>
+      </w:r>
+      <w:r>
+        <w:rPr>
+          <w:rFonts w:ascii="Times New Roman" w:hAnsi="Times New Roman" w:cs="Times New Roman"/>
+          <w:i/>
+          <w:iCs/>
+          <w:szCs w:val="24"/>
+        </w:rPr>
+        <w:t>hash</w:t>
+      </w:r>
+      <w:r>
+        <w:rPr>
+          <w:rFonts w:ascii="Times New Roman" w:hAnsi="Times New Roman" w:cs="Times New Roman"/>
+          <w:szCs w:val="24"/>
+        </w:rPr>
+        <w:t xml:space="preserve"> a partir de la contraseña, y ese </w:t>
+      </w:r>
+      <w:r>
+        <w:rPr>
+          <w:rFonts w:ascii="Times New Roman" w:hAnsi="Times New Roman" w:cs="Times New Roman"/>
+          <w:i/>
+          <w:iCs/>
+          <w:szCs w:val="24"/>
+        </w:rPr>
+        <w:t>hash</w:t>
+      </w:r>
+      <w:r>
+        <w:rPr>
+          <w:rFonts w:ascii="Times New Roman" w:hAnsi="Times New Roman" w:cs="Times New Roman"/>
+          <w:szCs w:val="24"/>
+        </w:rPr>
+        <w:t xml:space="preserve"> es el que se guarda. Para verificar la contraseña en el futuro, se cifra el texto que el usuario ingresa y se compara el </w:t>
+      </w:r>
+      <w:r>
+        <w:rPr>
+          <w:rFonts w:ascii="Times New Roman" w:hAnsi="Times New Roman" w:cs="Times New Roman"/>
+          <w:i/>
+          <w:iCs/>
+          <w:szCs w:val="24"/>
+        </w:rPr>
+        <w:t>hash</w:t>
+      </w:r>
+      <w:r>
+        <w:rPr>
+          <w:rFonts w:ascii="Times New Roman" w:hAnsi="Times New Roman" w:cs="Times New Roman"/>
+          <w:szCs w:val="24"/>
+        </w:rPr>
+        <w:t xml:space="preserve"> resultante con el que está guardado.</w:t>
+      </w:r>
+    </w:p>
+    <w:p>
+      <w:pPr>
+        <w:rPr>
+          <w:rFonts w:ascii="Times New Roman" w:hAnsi="Times New Roman" w:cs="Times New Roman"/>
+          <w:szCs w:val="24"/>
+        </w:rPr>
+      </w:pPr>
+    </w:p>
+    <w:p>
+      <w:pPr>
+        <w:rPr>
+          <w:rFonts w:ascii="Times New Roman" w:hAnsi="Times New Roman" w:cs="Times New Roman"/>
+          <w:szCs w:val="24"/>
+        </w:rPr>
+      </w:pPr>
+      <w:r>
+        <w:rPr>
+          <w:rFonts w:ascii="Times New Roman" w:hAnsi="Times New Roman" w:cs="Times New Roman"/>
+          <w:b/>
+          <w:bCs/>
+          <w:szCs w:val="24"/>
+        </w:rPr>
+        <w:t>¿Por qué usarlo?</w:t>
+      </w:r>
+      <w:r>
+        <w:rPr>
+          <w:rFonts w:ascii="Times New Roman" w:hAnsi="Times New Roman" w:cs="Times New Roman"/>
+          <w:szCs w:val="24"/>
+        </w:rPr>
+        <w:t xml:space="preserve"> </w:t>
+      </w:r>
+    </w:p>
+    <w:p>
+      <w:pPr>
+        <w:rPr>
+          <w:rFonts w:ascii="Times New Roman" w:hAnsi="Times New Roman" w:cs="Times New Roman"/>
+          <w:szCs w:val="24"/>
+        </w:rPr>
+      </w:pPr>
+      <w:r>
+        <w:rPr>
+          <w:rFonts w:ascii="Times New Roman" w:hAnsi="Times New Roman" w:cs="Times New Roman"/>
+          <w:szCs w:val="24"/>
+        </w:rPr>
+        <w:t xml:space="preserve">Es una práctica de seguridad fundamental. Utilizaremos la librería </w:t>
+      </w:r>
+      <w:r>
+        <w:rPr>
+          <w:rFonts w:ascii="Times New Roman" w:hAnsi="Times New Roman" w:cs="Times New Roman"/>
+          <w:b/>
+          <w:bCs/>
+          <w:szCs w:val="24"/>
+        </w:rPr>
+        <w:t>passlib</w:t>
+      </w:r>
+      <w:r>
+        <w:rPr>
+          <w:rFonts w:ascii="Times New Roman" w:hAnsi="Times New Roman" w:cs="Times New Roman"/>
+          <w:szCs w:val="24"/>
+        </w:rPr>
+        <w:t xml:space="preserve"> para este propósito, ya que es la más recomendada para FastAPI.</w:t>
+      </w:r>
+    </w:p>
+    <w:p>
+      <w:pPr>
+        <w:rPr>
+          <w:rFonts w:ascii="Times New Roman" w:hAnsi="Times New Roman" w:cs="Times New Roman"/>
+          <w:szCs w:val="24"/>
+        </w:rPr>
+      </w:pPr>
+    </w:p>
+    <w:p>
+      <w:pPr>
+        <w:jc w:val="center"/>
+        <w:rPr>
+          <w:rFonts w:ascii="Times New Roman" w:hAnsi="Times New Roman" w:cs="Times New Roman"/>
+          <w:b/>
+          <w:bCs/>
+          <w:szCs w:val="24"/>
+        </w:rPr>
+      </w:pPr>
+      <w:r>
+        <w:rPr>
+          <w:rFonts w:ascii="Times New Roman" w:hAnsi="Times New Roman" w:cs="Times New Roman"/>
+          <w:b/>
+          <w:bCs/>
+          <w:szCs w:val="24"/>
+        </w:rPr>
+        <w:t>Verificación de Contraseñas</w:t>
+      </w:r>
+    </w:p>
+    <w:p>
+      <w:pPr>
+        <w:rPr>
+          <w:rFonts w:ascii="Times New Roman" w:hAnsi="Times New Roman" w:cs="Times New Roman"/>
+          <w:szCs w:val="24"/>
+        </w:rPr>
+      </w:pPr>
+      <w:r>
+        <w:rPr>
+          <w:rFonts w:ascii="Times New Roman" w:hAnsi="Times New Roman" w:cs="Times New Roman"/>
+          <w:szCs w:val="24"/>
+        </w:rPr>
+        <w:t xml:space="preserve">Ahora que puedes guardar contraseñas de forma segura, el siguiente paso es crear un </w:t>
+      </w:r>
+      <w:r>
+        <w:rPr>
+          <w:rFonts w:ascii="Times New Roman" w:hAnsi="Times New Roman" w:cs="Times New Roman"/>
+          <w:b/>
+          <w:bCs/>
+          <w:szCs w:val="24"/>
+        </w:rPr>
+        <w:t>endpoint</w:t>
+      </w:r>
+      <w:r>
+        <w:rPr>
+          <w:rFonts w:ascii="Times New Roman" w:hAnsi="Times New Roman" w:cs="Times New Roman"/>
+          <w:szCs w:val="24"/>
+        </w:rPr>
+        <w:t xml:space="preserve"> de inicio de sesión que verifique si la contraseña ingresada por el usuario coincide con la que está guardada en la base de datos.</w:t>
+      </w:r>
+    </w:p>
+    <w:p>
+      <w:pPr>
+        <w:rPr>
+          <w:rFonts w:ascii="Times New Roman" w:hAnsi="Times New Roman" w:cs="Times New Roman"/>
+          <w:szCs w:val="24"/>
+        </w:rPr>
+      </w:pPr>
+      <w:r>
+        <w:rPr>
+          <w:rFonts w:ascii="Times New Roman" w:hAnsi="Times New Roman" w:cs="Times New Roman"/>
+          <w:szCs w:val="24"/>
+        </w:rPr>
+        <w:t xml:space="preserve">Para ello, utilizaremos el método </w:t>
+      </w:r>
+      <w:r>
+        <w:rPr>
+          <w:rFonts w:ascii="Times New Roman" w:hAnsi="Times New Roman" w:cs="Times New Roman"/>
+          <w:i/>
+          <w:iCs/>
+          <w:szCs w:val="24"/>
+        </w:rPr>
+        <w:t>pwd_context.verify()</w:t>
+      </w:r>
+      <w:r>
+        <w:rPr>
+          <w:rFonts w:ascii="Times New Roman" w:hAnsi="Times New Roman" w:cs="Times New Roman"/>
+          <w:szCs w:val="24"/>
+        </w:rPr>
+        <w:t xml:space="preserve">. Este método toma la contraseña ingresada por el usuario y el </w:t>
+      </w:r>
+      <w:r>
+        <w:rPr>
+          <w:rFonts w:ascii="Times New Roman" w:hAnsi="Times New Roman" w:cs="Times New Roman"/>
+          <w:i/>
+          <w:iCs/>
+          <w:szCs w:val="24"/>
+        </w:rPr>
+        <w:t>hash</w:t>
+      </w:r>
+      <w:r>
+        <w:rPr>
+          <w:rFonts w:ascii="Times New Roman" w:hAnsi="Times New Roman" w:cs="Times New Roman"/>
+          <w:szCs w:val="24"/>
+        </w:rPr>
+        <w:t xml:space="preserve"> guardado en la base de datos. No descifra el </w:t>
+      </w:r>
+      <w:r>
+        <w:rPr>
+          <w:rFonts w:ascii="Times New Roman" w:hAnsi="Times New Roman" w:cs="Times New Roman"/>
+          <w:i/>
+          <w:iCs/>
+          <w:szCs w:val="24"/>
+        </w:rPr>
+        <w:t>hash</w:t>
+      </w:r>
+      <w:r>
+        <w:rPr>
+          <w:rFonts w:ascii="Times New Roman" w:hAnsi="Times New Roman" w:cs="Times New Roman"/>
+          <w:szCs w:val="24"/>
+        </w:rPr>
+        <w:t xml:space="preserve">, sino que hashea la contraseña de entrada y compara el resultado con el </w:t>
+      </w:r>
+      <w:r>
+        <w:rPr>
+          <w:rFonts w:ascii="Times New Roman" w:hAnsi="Times New Roman" w:cs="Times New Roman"/>
+          <w:i/>
+          <w:iCs/>
+          <w:szCs w:val="24"/>
+        </w:rPr>
+        <w:t>hash</w:t>
+      </w:r>
+      <w:r>
+        <w:rPr>
+          <w:rFonts w:ascii="Times New Roman" w:hAnsi="Times New Roman" w:cs="Times New Roman"/>
+          <w:szCs w:val="24"/>
+        </w:rPr>
+        <w:t xml:space="preserve"> almacenado.</w:t>
+      </w:r>
+    </w:p>
+    <w:p>
+      <w:pPr>
+        <w:rPr>
+          <w:rFonts w:ascii="Times New Roman" w:hAnsi="Times New Roman" w:cs="Times New Roman"/>
+          <w:szCs w:val="24"/>
+        </w:rPr>
+      </w:pPr>
+    </w:p>
+    <w:p>
+      <w:pPr>
+        <w:jc w:val="center"/>
+        <w:rPr>
+          <w:rFonts w:ascii="Times New Roman" w:hAnsi="Times New Roman" w:cs="Times New Roman"/>
+          <w:b/>
+          <w:bCs/>
+          <w:szCs w:val="24"/>
+        </w:rPr>
+      </w:pPr>
+      <w:r>
+        <w:rPr>
+          <w:rFonts w:ascii="Times New Roman" w:hAnsi="Times New Roman" w:cs="Times New Roman"/>
+          <w:b/>
+          <w:bCs/>
+          <w:szCs w:val="24"/>
+        </w:rPr>
+        <w:t>Autenticación con JWT</w:t>
+      </w:r>
+    </w:p>
+    <w:p>
+      <w:pPr>
+        <w:rPr>
+          <w:rFonts w:ascii="Times New Roman" w:hAnsi="Times New Roman" w:cs="Times New Roman"/>
+          <w:szCs w:val="24"/>
+        </w:rPr>
+      </w:pPr>
+      <w:r>
+        <w:rPr>
+          <w:rFonts w:ascii="Times New Roman" w:hAnsi="Times New Roman" w:cs="Times New Roman"/>
+          <w:b/>
+          <w:bCs/>
+          <w:szCs w:val="24"/>
+        </w:rPr>
+        <w:t>¿Qué es un JWT?</w:t>
+      </w:r>
+      <w:r>
+        <w:rPr>
+          <w:rFonts w:ascii="Times New Roman" w:hAnsi="Times New Roman" w:cs="Times New Roman"/>
+          <w:szCs w:val="24"/>
+        </w:rPr>
+        <w:t xml:space="preserve"> </w:t>
+      </w:r>
+    </w:p>
+    <w:p>
+      <w:pPr>
+        <w:rPr>
+          <w:rFonts w:ascii="Times New Roman" w:hAnsi="Times New Roman" w:cs="Times New Roman"/>
+          <w:szCs w:val="24"/>
+        </w:rPr>
+      </w:pPr>
+      <w:r>
+        <w:rPr>
+          <w:rFonts w:ascii="Times New Roman" w:hAnsi="Times New Roman" w:cs="Times New Roman"/>
+          <w:szCs w:val="24"/>
+        </w:rPr>
+        <w:t xml:space="preserve">Un JWT es una cadena de texto que codifica información (llamada </w:t>
+      </w:r>
+      <w:r>
+        <w:rPr>
+          <w:rFonts w:ascii="Times New Roman" w:hAnsi="Times New Roman" w:cs="Times New Roman"/>
+          <w:i/>
+          <w:iCs/>
+          <w:szCs w:val="24"/>
+        </w:rPr>
+        <w:t>payload</w:t>
+      </w:r>
+      <w:r>
+        <w:rPr>
+          <w:rFonts w:ascii="Times New Roman" w:hAnsi="Times New Roman" w:cs="Times New Roman"/>
+          <w:szCs w:val="24"/>
+        </w:rPr>
+        <w:t xml:space="preserve"> o "carga útil"), como el ID del usuario. Este token está firmado digitalmente con una clave secreta del servidor. Cuando el usuario hace una petición a un endpoint protegido, envía este token. Tu API puede verificar si el token es auténtico (es decir, si fue firmado por tu servidor) sin tener que consultar la base de datos en cada petición.</w:t>
+      </w:r>
+    </w:p>
+    <w:p>
+      <w:pPr>
+        <w:rPr>
+          <w:rFonts w:ascii="Times New Roman" w:hAnsi="Times New Roman" w:cs="Times New Roman"/>
+          <w:szCs w:val="24"/>
+        </w:rPr>
+      </w:pPr>
+    </w:p>
+    <w:p>
+      <w:pPr>
+        <w:rPr>
+          <w:rFonts w:ascii="Times New Roman" w:hAnsi="Times New Roman" w:cs="Times New Roman"/>
+          <w:szCs w:val="24"/>
+        </w:rPr>
+      </w:pPr>
+    </w:p>
+    <w:p>
+      <w:pPr>
+        <w:rPr>
+          <w:rFonts w:ascii="Times New Roman" w:hAnsi="Times New Roman" w:cs="Times New Roman"/>
+          <w:szCs w:val="24"/>
+        </w:rPr>
+      </w:pPr>
+      <w:r>
+        <w:rPr>
+          <w:rFonts w:ascii="Times New Roman" w:hAnsi="Times New Roman" w:cs="Times New Roman"/>
+          <w:b/>
+          <w:bCs/>
+          <w:szCs w:val="24"/>
+        </w:rPr>
+        <w:lastRenderedPageBreak/>
+        <w:t>¿Por qué usarlo?</w:t>
+      </w:r>
+    </w:p>
+    <w:p>
+      <w:pPr>
+        <w:numPr>
+          <w:ilvl w:val="0"/>
+          <w:numId w:val="2"/>
+        </w:numPr>
+        <w:rPr>
+          <w:rFonts w:ascii="Times New Roman" w:hAnsi="Times New Roman" w:cs="Times New Roman"/>
+          <w:szCs w:val="24"/>
+        </w:rPr>
+      </w:pPr>
+      <w:r>
+        <w:rPr>
+          <w:rFonts w:ascii="Times New Roman" w:hAnsi="Times New Roman" w:cs="Times New Roman"/>
+          <w:b/>
+          <w:bCs/>
+          <w:szCs w:val="24"/>
+        </w:rPr>
+        <w:t>Sin estado:</w:t>
+      </w:r>
+      <w:r>
+        <w:rPr>
+          <w:rFonts w:ascii="Times New Roman" w:hAnsi="Times New Roman" w:cs="Times New Roman"/>
+          <w:szCs w:val="24"/>
+        </w:rPr>
+        <w:t xml:space="preserve"> El servidor no necesita guardar información sobre la sesión de cada usuario, lo que reduce la carga del servidor y lo hace más escalable.</w:t>
+      </w:r>
+    </w:p>
+    <w:p>
+      <w:pPr>
+        <w:numPr>
+          <w:ilvl w:val="0"/>
+          <w:numId w:val="2"/>
+        </w:numPr>
+        <w:rPr>
+          <w:rFonts w:ascii="Times New Roman" w:hAnsi="Times New Roman" w:cs="Times New Roman"/>
+          <w:szCs w:val="24"/>
+        </w:rPr>
+      </w:pPr>
+      <w:r>
+        <w:rPr>
+          <w:rFonts w:ascii="Times New Roman" w:hAnsi="Times New Roman" w:cs="Times New Roman"/>
+          <w:b/>
+          <w:bCs/>
+          <w:szCs w:val="24"/>
+        </w:rPr>
+        <w:t>Seguridad:</w:t>
+      </w:r>
+      <w:r>
+        <w:rPr>
+          <w:rFonts w:ascii="Times New Roman" w:hAnsi="Times New Roman" w:cs="Times New Roman"/>
+          <w:szCs w:val="24"/>
+        </w:rPr>
+        <w:t xml:space="preserve"> El token está firmado, lo que garantiza que no fue alterado por un tercero.</w:t>
+      </w:r>
     </w:p>
     <w:p>
       <w:pPr>
@@ -1291,8 +1741,160 @@
       </w:rPr>
     </w:lvl>
   </w:abstractNum>
+  <w:abstractNum w:abstractNumId="1" w15:restartNumberingAfterBreak="0">
+    <w:nsid w:val="65111224"/>
+    <w:multiLevelType w:val="multilevel"/>
+    <w:tmpl w:val="517EAB84"/>
+    <w:lvl w:ilvl="0">
+      <w:start w:val="1"/>
+      <w:numFmt w:val="bullet"/>
+      <w:lvlText w:val=""/>
+      <w:lvlJc w:val="left"/>
+      <w:pPr>
+        <w:tabs>
+          <w:tab w:val="num" w:pos="720"/>
+        </w:tabs>
+        <w:ind w:left="720" w:hanging="360"/>
+      </w:pPr>
+      <w:rPr>
+        <w:rFonts w:ascii="Symbol" w:hAnsi="Symbol" w:hint="default"/>
+        <w:sz w:val="20"/>
+      </w:rPr>
+    </w:lvl>
+    <w:lvl w:ilvl="1" w:tentative="1">
+      <w:start w:val="1"/>
+      <w:numFmt w:val="bullet"/>
+      <w:lvlText w:val="o"/>
+      <w:lvlJc w:val="left"/>
+      <w:pPr>
+        <w:tabs>
+          <w:tab w:val="num" w:pos="1440"/>
+        </w:tabs>
+        <w:ind w:left="1440" w:hanging="360"/>
+      </w:pPr>
+      <w:rPr>
+        <w:rFonts w:ascii="Courier New" w:hAnsi="Courier New" w:hint="default"/>
+        <w:sz w:val="20"/>
+      </w:rPr>
+    </w:lvl>
+    <w:lvl w:ilvl="2" w:tentative="1">
+      <w:start w:val="1"/>
+      <w:numFmt w:val="bullet"/>
+      <w:lvlText w:val=""/>
+      <w:lvlJc w:val="left"/>
+      <w:pPr>
+        <w:tabs>
+          <w:tab w:val="num" w:pos="2160"/>
+        </w:tabs>
+        <w:ind w:left="2160" w:hanging="360"/>
+      </w:pPr>
+      <w:rPr>
+        <w:rFonts w:ascii="Wingdings" w:hAnsi="Wingdings" w:hint="default"/>
+        <w:sz w:val="20"/>
+      </w:rPr>
+    </w:lvl>
+    <w:lvl w:ilvl="3" w:tentative="1">
+      <w:start w:val="1"/>
+      <w:numFmt w:val="bullet"/>
+      <w:lvlText w:val=""/>
+      <w:lvlJc w:val="left"/>
+      <w:pPr>
+        <w:tabs>
+          <w:tab w:val="num" w:pos="2880"/>
+        </w:tabs>
+        <w:ind w:left="2880" w:hanging="360"/>
+      </w:pPr>
+      <w:rPr>
+        <w:rFonts w:ascii="Wingdings" w:hAnsi="Wingdings" w:hint="default"/>
+        <w:sz w:val="20"/>
+      </w:rPr>
+    </w:lvl>
+    <w:lvl w:ilvl="4" w:tentative="1">
+      <w:start w:val="1"/>
+      <w:numFmt w:val="bullet"/>
+      <w:lvlText w:val=""/>
+      <w:lvlJc w:val="left"/>
+      <w:pPr>
+        <w:tabs>
+          <w:tab w:val="num" w:pos="3600"/>
+        </w:tabs>
+        <w:ind w:left="3600" w:hanging="360"/>
+      </w:pPr>
+      <w:rPr>
+        <w:rFonts w:ascii="Wingdings" w:hAnsi="Wingdings" w:hint="default"/>
+        <w:sz w:val="20"/>
+      </w:rPr>
+    </w:lvl>
+    <w:lvl w:ilvl="5" w:tentative="1">
+      <w:start w:val="1"/>
+      <w:numFmt w:val="bullet"/>
+      <w:lvlText w:val=""/>
+      <w:lvlJc w:val="left"/>
+      <w:pPr>
+        <w:tabs>
+          <w:tab w:val="num" w:pos="4320"/>
+        </w:tabs>
+        <w:ind w:left="4320" w:hanging="360"/>
+      </w:pPr>
+      <w:rPr>
+        <w:rFonts w:ascii="Wingdings" w:hAnsi="Wingdings" w:hint="default"/>
+        <w:sz w:val="20"/>
+      </w:rPr>
+    </w:lvl>
+    <w:lvl w:ilvl="6" w:tentative="1">
+      <w:start w:val="1"/>
+      <w:numFmt w:val="bullet"/>
+      <w:lvlText w:val=""/>
+      <w:lvlJc w:val="left"/>
+      <w:pPr>
+        <w:tabs>
+          <w:tab w:val="num" w:pos="5040"/>
+        </w:tabs>
+        <w:ind w:left="5040" w:hanging="360"/>
+      </w:pPr>
+      <w:rPr>
+        <w:rFonts w:ascii="Wingdings" w:hAnsi="Wingdings" w:hint="default"/>
+        <w:sz w:val="20"/>
+      </w:rPr>
+    </w:lvl>
+    <w:lvl w:ilvl="7" w:tentative="1">
+      <w:start w:val="1"/>
+      <w:numFmt w:val="bullet"/>
+      <w:lvlText w:val=""/>
+      <w:lvlJc w:val="left"/>
+      <w:pPr>
+        <w:tabs>
+          <w:tab w:val="num" w:pos="5760"/>
+        </w:tabs>
+        <w:ind w:left="5760" w:hanging="360"/>
+      </w:pPr>
+      <w:rPr>
+        <w:rFonts w:ascii="Wingdings" w:hAnsi="Wingdings" w:hint="default"/>
+        <w:sz w:val="20"/>
+      </w:rPr>
+    </w:lvl>
+    <w:lvl w:ilvl="8" w:tentative="1">
+      <w:start w:val="1"/>
+      <w:numFmt w:val="bullet"/>
+      <w:lvlText w:val=""/>
+      <w:lvlJc w:val="left"/>
+      <w:pPr>
+        <w:tabs>
+          <w:tab w:val="num" w:pos="6480"/>
+        </w:tabs>
+        <w:ind w:left="6480" w:hanging="360"/>
+      </w:pPr>
+      <w:rPr>
+        <w:rFonts w:ascii="Wingdings" w:hAnsi="Wingdings" w:hint="default"/>
+        <w:sz w:val="20"/>
+      </w:rPr>
+    </w:lvl>
+  </w:abstractNum>
   <w:num w:numId="1" w16cid:durableId="665013925">
     <w:abstractNumId w:val="0"/>
+  </w:num>
+  <w:num w:numId="2" w16cid:durableId="1139688770">
+    <w:abstractNumId w:val="1"/>
   </w:num>
 </w:numbering>
 </file>
@@ -1899,7 +2501,6 @@
   <w:style w:type="character" w:default="1" w:styleId="Fuentedeprrafopredeter">
     <w:name w:val="Default Paragraph Font"/>
     <w:uiPriority w:val="1"/>
-    <w:semiHidden/>
     <w:unhideWhenUsed/>
   </w:style>
   <w:style w:type="table" w:default="1" w:styleId="Tablanormal">

</xml_diff>